<commit_message>
report v2 - still need some screenshots
</commit_message>
<xml_diff>
--- a/doc/SearchSystem.docx
+++ b/doc/SearchSystem.docx
@@ -95,26 +95,34 @@
     </w:p>
     <w:p>
       <w:pPr>
+        <w:spacing w:after="0"/>
         <w:jc w:val="center"/>
         <w:rPr>
           <w:sz w:val="32"/>
         </w:rPr>
       </w:pPr>
-    </w:p>
-    <w:p>
-      <w:pPr>
-        <w:spacing w:after="0"/>
+      <w:r>
+        <w:rPr>
+          <w:sz w:val="32"/>
+        </w:rPr>
+        <w:t>The Search System</w:t>
+      </w:r>
+    </w:p>
+    <w:p>
+      <w:pPr>
         <w:jc w:val="center"/>
         <w:rPr>
           <w:sz w:val="32"/>
         </w:rPr>
       </w:pPr>
-      <w:r>
+    </w:p>
+    <w:p>
+      <w:pPr>
+        <w:jc w:val="center"/>
         <w:rPr>
           <w:sz w:val="32"/>
         </w:rPr>
-        <w:t>The Search System</w:t>
-      </w:r>
+      </w:pPr>
     </w:p>
     <w:p>
       <w:pPr>
@@ -123,6 +131,59 @@
           <w:sz w:val="32"/>
         </w:rPr>
       </w:pPr>
+      <w:r>
+        <w:rPr>
+          <w:noProof/>
+        </w:rPr>
+        <w:drawing>
+          <wp:inline distT="0" distB="0" distL="0" distR="0">
+            <wp:extent cx="5943600" cy="723569"/>
+            <wp:effectExtent l="0" t="0" r="0" b="635"/>
+            <wp:docPr id="6" name="Picture 6" descr="C:\Users\Daniel\AppData\Local\Microsoft\Windows\INetCacheContent.Word\logo.png"/>
+            <wp:cNvGraphicFramePr>
+              <a:graphicFrameLocks xmlns:a="http://schemas.openxmlformats.org/drawingml/2006/main" noChangeAspect="1"/>
+            </wp:cNvGraphicFramePr>
+            <a:graphic xmlns:a="http://schemas.openxmlformats.org/drawingml/2006/main">
+              <a:graphicData uri="http://schemas.openxmlformats.org/drawingml/2006/picture">
+                <pic:pic xmlns:pic="http://schemas.openxmlformats.org/drawingml/2006/picture">
+                  <pic:nvPicPr>
+                    <pic:cNvPr id="0" name="Picture 6" descr="C:\Users\Daniel\AppData\Local\Microsoft\Windows\INetCacheContent.Word\logo.png"/>
+                    <pic:cNvPicPr>
+                      <a:picLocks noChangeAspect="1" noChangeArrowheads="1"/>
+                    </pic:cNvPicPr>
+                  </pic:nvPicPr>
+                  <pic:blipFill>
+                    <a:blip r:embed="rId6">
+                      <a:extLst>
+                        <a:ext uri="{28A0092B-C50C-407E-A947-70E740481C1C}">
+                          <a14:useLocalDpi xmlns:a14="http://schemas.microsoft.com/office/drawing/2010/main" val="0"/>
+                        </a:ext>
+                      </a:extLst>
+                    </a:blip>
+                    <a:srcRect/>
+                    <a:stretch>
+                      <a:fillRect/>
+                    </a:stretch>
+                  </pic:blipFill>
+                  <pic:spPr bwMode="auto">
+                    <a:xfrm>
+                      <a:off x="0" y="0"/>
+                      <a:ext cx="5943600" cy="723569"/>
+                    </a:xfrm>
+                    <a:prstGeom prst="rect">
+                      <a:avLst/>
+                    </a:prstGeom>
+                    <a:noFill/>
+                    <a:ln>
+                      <a:noFill/>
+                    </a:ln>
+                  </pic:spPr>
+                </pic:pic>
+              </a:graphicData>
+            </a:graphic>
+          </wp:inline>
+        </w:drawing>
+      </w:r>
     </w:p>
     <w:p>
       <w:pPr>
@@ -190,46 +251,6 @@
     <w:p>
       <w:pPr>
         <w:spacing w:after="0"/>
-        <w:rPr>
-          <w:sz w:val="24"/>
-        </w:rPr>
-      </w:pPr>
-    </w:p>
-    <w:p>
-      <w:pPr>
-        <w:spacing w:after="0"/>
-        <w:rPr>
-          <w:sz w:val="24"/>
-        </w:rPr>
-      </w:pPr>
-    </w:p>
-    <w:p>
-      <w:pPr>
-        <w:spacing w:after="0"/>
-        <w:rPr>
-          <w:sz w:val="24"/>
-        </w:rPr>
-      </w:pPr>
-    </w:p>
-    <w:p>
-      <w:pPr>
-        <w:spacing w:after="0"/>
-        <w:rPr>
-          <w:sz w:val="24"/>
-        </w:rPr>
-      </w:pPr>
-    </w:p>
-    <w:p>
-      <w:pPr>
-        <w:spacing w:after="0"/>
-        <w:rPr>
-          <w:sz w:val="24"/>
-        </w:rPr>
-      </w:pPr>
-    </w:p>
-    <w:p>
-      <w:pPr>
-        <w:spacing w:after="0"/>
         <w:jc w:val="center"/>
         <w:rPr>
           <w:sz w:val="28"/>
@@ -239,6 +260,7 @@
         <w:rPr>
           <w:sz w:val="28"/>
         </w:rPr>
+        <w:lastRenderedPageBreak/>
         <w:t>Introduction</w:t>
       </w:r>
     </w:p>
@@ -301,7 +323,7 @@
       <w:r>
         <w:t xml:space="preserve"> which crawls the follow site (</w:t>
       </w:r>
-      <w:hyperlink r:id="rId6" w:history="1">
+      <w:hyperlink r:id="rId7" w:history="1">
         <w:r>
           <w:rPr>
             <w:rStyle w:val="Hyperlink"/>
@@ -312,10 +334,7 @@
         </w:r>
       </w:hyperlink>
       <w:r>
-        <w:t>)</w:t>
-      </w:r>
-      <w:r>
-        <w:t xml:space="preserve"> and obtain the </w:t>
+        <w:t xml:space="preserve">) and obtain the </w:t>
       </w:r>
       <w:r>
         <w:t>f</w:t>
@@ -558,14 +577,12 @@
       <w:r>
         <w:t>-</w:t>
       </w:r>
-      <w:proofErr w:type="spellStart"/>
       <w:r>
         <w:rPr>
           <w:noProof/>
         </w:rPr>
         <w:t>idf</w:t>
       </w:r>
-      <w:proofErr w:type="spellEnd"/>
       <w:r>
         <w:t xml:space="preserve"> scoring will sort all the documents by the respective relevance.</w:t>
       </w:r>
@@ -849,13 +866,14 @@
       <w:pPr>
         <w:jc w:val="center"/>
         <w:rPr>
-          <w:sz w:val="24"/>
-        </w:rPr>
-      </w:pPr>
-      <w:r>
-        <w:rPr>
-          <w:sz w:val="24"/>
-        </w:rPr>
+          <w:sz w:val="28"/>
+        </w:rPr>
+      </w:pPr>
+      <w:r>
+        <w:rPr>
+          <w:sz w:val="28"/>
+        </w:rPr>
+        <w:lastRenderedPageBreak/>
         <w:t>Detailed Description of the Search System Elements</w:t>
       </w:r>
     </w:p>
@@ -871,27 +889,27 @@
       <w:pPr>
         <w:rPr>
           <w:b/>
-          <w:sz w:val="24"/>
-        </w:rPr>
-      </w:pPr>
-      <w:r>
-        <w:rPr>
-          <w:b/>
-          <w:sz w:val="24"/>
+          <w:sz w:val="28"/>
+        </w:rPr>
+      </w:pPr>
+      <w:r>
+        <w:rPr>
+          <w:b/>
+          <w:sz w:val="28"/>
         </w:rPr>
         <w:t>Web Crawler</w:t>
       </w:r>
       <w:r>
         <w:rPr>
           <w:b/>
-          <w:sz w:val="24"/>
+          <w:sz w:val="28"/>
         </w:rPr>
         <w:t>:</w:t>
       </w:r>
       <w:r>
         <w:rPr>
           <w:b/>
-          <w:sz w:val="24"/>
+          <w:sz w:val="28"/>
         </w:rPr>
         <w:t xml:space="preserve"> </w:t>
       </w:r>
@@ -921,23 +939,12 @@
       <w:r>
         <w:t xml:space="preserve"> the crawled files </w:t>
       </w:r>
-      <w:proofErr w:type="gramStart"/>
       <w:r>
         <w:t>downloaded</w:t>
       </w:r>
       <w:r>
-        <w:t xml:space="preserve">, </w:t>
-      </w:r>
-      <w:r>
-        <w:rPr>
-          <w:rFonts w:hint="eastAsia"/>
-        </w:rPr>
-        <w:t xml:space="preserve"> </w:t>
-      </w:r>
-      <w:r>
-        <w:t>those</w:t>
-      </w:r>
-      <w:proofErr w:type="gramEnd"/>
+        <w:t>, those</w:t>
+      </w:r>
       <w:r>
         <w:t xml:space="preserve"> categories are listed as </w:t>
       </w:r>
@@ -1033,13 +1040,7 @@
         <w:rPr>
           <w:sz w:val="20"/>
         </w:rPr>
-        <w:t xml:space="preserve"> </w:t>
-      </w:r>
-      <w:r>
-        <w:rPr>
-          <w:sz w:val="20"/>
-        </w:rPr>
-        <w:t>SITE = '</w:t>
+        <w:t xml:space="preserve"> SITE = '</w:t>
       </w:r>
       <w:r>
         <w:rPr>
@@ -1068,14 +1069,7 @@
           <w:b/>
           <w:sz w:val="20"/>
         </w:rPr>
-        <w:t>FAQ items</w:t>
-      </w:r>
-      <w:r>
-        <w:rPr>
-          <w:b/>
-          <w:sz w:val="20"/>
-        </w:rPr>
-        <w:t xml:space="preserve">: </w:t>
+        <w:t xml:space="preserve">FAQ items: </w:t>
       </w:r>
     </w:p>
     <w:p>
@@ -1161,135 +1155,6 @@
             <wp:extent cx="5943600" cy="1918335"/>
             <wp:effectExtent l="0" t="0" r="0" b="5715"/>
             <wp:docPr id="2" name="Picture 2"/>
-            <wp:cNvGraphicFramePr>
-              <a:graphicFrameLocks xmlns:a="http://schemas.openxmlformats.org/drawingml/2006/main" noChangeAspect="1"/>
-            </wp:cNvGraphicFramePr>
-            <a:graphic xmlns:a="http://schemas.openxmlformats.org/drawingml/2006/main">
-              <a:graphicData uri="http://schemas.openxmlformats.org/drawingml/2006/picture">
-                <pic:pic xmlns:pic="http://schemas.openxmlformats.org/drawingml/2006/picture">
-                  <pic:nvPicPr>
-                    <pic:cNvPr id="1" name=""/>
-                    <pic:cNvPicPr/>
-                  </pic:nvPicPr>
-                  <pic:blipFill>
-                    <a:blip r:embed="rId7"/>
-                    <a:stretch>
-                      <a:fillRect/>
-                    </a:stretch>
-                  </pic:blipFill>
-                  <pic:spPr>
-                    <a:xfrm>
-                      <a:off x="0" y="0"/>
-                      <a:ext cx="5943600" cy="1918335"/>
-                    </a:xfrm>
-                    <a:prstGeom prst="rect">
-                      <a:avLst/>
-                    </a:prstGeom>
-                  </pic:spPr>
-                </pic:pic>
-              </a:graphicData>
-            </a:graphic>
-          </wp:inline>
-        </w:drawing>
-      </w:r>
-    </w:p>
-    <w:p>
-      <w:pPr>
-        <w:spacing w:after="0"/>
-        <w:rPr>
-          <w:b/>
-          <w:sz w:val="20"/>
-        </w:rPr>
-      </w:pPr>
-      <w:r>
-        <w:rPr>
-          <w:b/>
-          <w:sz w:val="20"/>
-        </w:rPr>
-        <w:t>Doctor items</w:t>
-      </w:r>
-      <w:r>
-        <w:rPr>
-          <w:b/>
-          <w:sz w:val="20"/>
-        </w:rPr>
-        <w:t>:</w:t>
-      </w:r>
-    </w:p>
-    <w:p>
-      <w:pPr>
-        <w:spacing w:after="0"/>
-        <w:rPr>
-          <w:i/>
-          <w:sz w:val="20"/>
-        </w:rPr>
-      </w:pPr>
-      <w:r>
-        <w:rPr>
-          <w:sz w:val="20"/>
-        </w:rPr>
-        <w:t xml:space="preserve">Doctor Site:  </w:t>
-      </w:r>
-      <w:r>
-        <w:rPr>
-          <w:i/>
-          <w:sz w:val="20"/>
-        </w:rPr>
-        <w:t>/xmlsitemap-</w:t>
-      </w:r>
-      <w:proofErr w:type="gramStart"/>
-      <w:r>
-        <w:rPr>
-          <w:i/>
-          <w:sz w:val="20"/>
-        </w:rPr>
-        <w:t>Dr{</w:t>
-      </w:r>
-      <w:proofErr w:type="gramEnd"/>
-      <w:r>
-        <w:rPr>
-          <w:i/>
-          <w:sz w:val="20"/>
-        </w:rPr>
-        <w:t>}.xml</w:t>
-      </w:r>
-    </w:p>
-    <w:p>
-      <w:pPr>
-        <w:spacing w:after="0"/>
-        <w:rPr>
-          <w:sz w:val="20"/>
-        </w:rPr>
-      </w:pPr>
-      <w:r>
-        <w:rPr>
-          <w:sz w:val="20"/>
-        </w:rPr>
-        <w:t xml:space="preserve">Doctor Files </w:t>
-      </w:r>
-      <w:r>
-        <w:rPr>
-          <w:i/>
-          <w:sz w:val="20"/>
-        </w:rPr>
-        <w:t>doctor_Anesthesiologist_Alex-Roher.html</w:t>
-      </w:r>
-    </w:p>
-    <w:p>
-      <w:pPr>
-        <w:rPr>
-          <w:b/>
-        </w:rPr>
-      </w:pPr>
-      <w:r>
-        <w:rPr>
-          <w:noProof/>
-        </w:rPr>
-        <w:drawing>
-          <wp:inline distT="0" distB="0" distL="0" distR="0" wp14:anchorId="0A32A7AB" wp14:editId="6C480C0D">
-            <wp:extent cx="5943600" cy="2058035"/>
-            <wp:effectExtent l="0" t="0" r="0" b="0"/>
-            <wp:docPr id="4" name="Picture 4"/>
             <wp:cNvGraphicFramePr>
               <a:graphicFrameLocks xmlns:a="http://schemas.openxmlformats.org/drawingml/2006/main" noChangeAspect="1"/>
             </wp:cNvGraphicFramePr>
@@ -1309,7 +1174,7 @@
                   <pic:spPr>
                     <a:xfrm>
                       <a:off x="0" y="0"/>
-                      <a:ext cx="5943600" cy="2058035"/>
+                      <a:ext cx="5943600" cy="1918335"/>
                     </a:xfrm>
                     <a:prstGeom prst="rect">
                       <a:avLst/>
@@ -1324,384 +1189,90 @@
     </w:p>
     <w:p>
       <w:pPr>
-        <w:rPr>
-          <w:b/>
-          <w:sz w:val="24"/>
-        </w:rPr>
-      </w:pPr>
-      <w:r>
-        <w:rPr>
-          <w:b/>
-          <w:sz w:val="24"/>
-        </w:rPr>
-        <w:lastRenderedPageBreak/>
-        <w:t>Parser:</w:t>
-      </w:r>
-    </w:p>
-    <w:p>
-      <w:pPr>
-        <w:rPr>
-          <w:sz w:val="20"/>
-        </w:rPr>
-      </w:pPr>
-      <w:r>
-        <w:rPr>
-          <w:sz w:val="20"/>
-        </w:rPr>
-        <w:t xml:space="preserve">The parser read all the crawled html files </w:t>
-      </w:r>
-      <w:r>
-        <w:rPr>
-          <w:sz w:val="20"/>
-        </w:rPr>
-        <w:t xml:space="preserve">and converts into a </w:t>
-      </w:r>
-      <w:proofErr w:type="spellStart"/>
-      <w:r>
-        <w:rPr>
-          <w:sz w:val="20"/>
-        </w:rPr>
-        <w:t>json</w:t>
-      </w:r>
-      <w:proofErr w:type="spellEnd"/>
-      <w:r>
-        <w:rPr>
-          <w:sz w:val="20"/>
-        </w:rPr>
-        <w:t xml:space="preserve"> file with a more structured information with parsed contents.</w:t>
-      </w:r>
-    </w:p>
-    <w:p>
-      <w:pPr>
-        <w:rPr>
-          <w:sz w:val="20"/>
-        </w:rPr>
-      </w:pPr>
-    </w:p>
-    <w:p>
-      <w:pPr>
-        <w:rPr>
-          <w:sz w:val="20"/>
-        </w:rPr>
-      </w:pPr>
-      <w:bookmarkStart w:id="1" w:name="OLE_LINK5"/>
-      <w:r>
-        <w:rPr>
-          <w:sz w:val="20"/>
-        </w:rPr>
-        <w:t xml:space="preserve">All the </w:t>
-      </w:r>
-      <w:r>
-        <w:rPr>
-          <w:sz w:val="20"/>
-        </w:rPr>
-        <w:t xml:space="preserve">output </w:t>
-      </w:r>
-      <w:r>
-        <w:rPr>
-          <w:sz w:val="20"/>
-        </w:rPr>
-        <w:t>files are listed bellowed:</w:t>
-      </w:r>
-    </w:p>
-    <w:p>
-      <w:pPr>
-        <w:pStyle w:val="ListParagraph"/>
-        <w:numPr>
-          <w:ilvl w:val="0"/>
-          <w:numId w:val="3"/>
-        </w:numPr>
-        <w:tabs>
-          <w:tab w:val="left" w:pos="3994"/>
-        </w:tabs>
-        <w:rPr>
-          <w:sz w:val="20"/>
-        </w:rPr>
-      </w:pPr>
-      <w:r>
-        <w:rPr>
-          <w:sz w:val="20"/>
-        </w:rPr>
-        <w:t>t</w:t>
-      </w:r>
-      <w:r>
-        <w:rPr>
-          <w:sz w:val="20"/>
-        </w:rPr>
-        <w:t xml:space="preserve">ype (whether the file is </w:t>
-      </w:r>
-      <w:proofErr w:type="spellStart"/>
-      <w:r>
-        <w:rPr>
-          <w:sz w:val="20"/>
-        </w:rPr>
-        <w:t>faq</w:t>
-      </w:r>
-      <w:proofErr w:type="spellEnd"/>
-      <w:r>
-        <w:rPr>
-          <w:sz w:val="20"/>
-        </w:rPr>
-        <w:t xml:space="preserve"> o doctor)</w:t>
-      </w:r>
-      <w:r>
-        <w:rPr>
-          <w:sz w:val="20"/>
-        </w:rPr>
-        <w:tab/>
-      </w:r>
-    </w:p>
-    <w:p>
-      <w:pPr>
-        <w:pStyle w:val="ListParagraph"/>
-        <w:numPr>
-          <w:ilvl w:val="0"/>
-          <w:numId w:val="3"/>
-        </w:numPr>
-        <w:tabs>
-          <w:tab w:val="left" w:pos="3994"/>
-        </w:tabs>
-        <w:rPr>
-          <w:sz w:val="20"/>
-        </w:rPr>
-      </w:pPr>
-      <w:r>
-        <w:rPr>
-          <w:sz w:val="20"/>
-        </w:rPr>
-        <w:t>title (</w:t>
-      </w:r>
-      <w:proofErr w:type="spellStart"/>
-      <w:r>
-        <w:rPr>
-          <w:sz w:val="20"/>
-        </w:rPr>
-        <w:t>faq’s</w:t>
-      </w:r>
-      <w:proofErr w:type="spellEnd"/>
-      <w:r>
-        <w:rPr>
-          <w:sz w:val="20"/>
-        </w:rPr>
-        <w:t xml:space="preserve"> title or doctor name)</w:t>
-      </w:r>
-    </w:p>
-    <w:p>
-      <w:pPr>
-        <w:pStyle w:val="ListParagraph"/>
-        <w:numPr>
-          <w:ilvl w:val="0"/>
-          <w:numId w:val="3"/>
-        </w:numPr>
-        <w:tabs>
-          <w:tab w:val="left" w:pos="3994"/>
-        </w:tabs>
-        <w:rPr>
-          <w:sz w:val="20"/>
-        </w:rPr>
-      </w:pPr>
-      <w:r>
-        <w:rPr>
-          <w:sz w:val="20"/>
-        </w:rPr>
-        <w:t>content (parsed content)</w:t>
-      </w:r>
-    </w:p>
-    <w:p>
-      <w:pPr>
-        <w:pStyle w:val="ListParagraph"/>
-        <w:numPr>
-          <w:ilvl w:val="0"/>
-          <w:numId w:val="3"/>
-        </w:numPr>
-        <w:tabs>
-          <w:tab w:val="left" w:pos="3994"/>
-        </w:tabs>
-        <w:rPr>
-          <w:sz w:val="20"/>
-        </w:rPr>
-      </w:pPr>
-      <w:proofErr w:type="spellStart"/>
-      <w:r>
-        <w:rPr>
-          <w:sz w:val="20"/>
-        </w:rPr>
-        <w:t>uuid</w:t>
-      </w:r>
-      <w:proofErr w:type="spellEnd"/>
-      <w:r>
-        <w:rPr>
-          <w:sz w:val="20"/>
-        </w:rPr>
-        <w:t xml:space="preserve"> (the identification of the file, how to find unique IDs by hash or content)</w:t>
-      </w:r>
-    </w:p>
-    <w:p>
-      <w:pPr>
-        <w:pStyle w:val="ListParagraph"/>
-        <w:numPr>
-          <w:ilvl w:val="0"/>
-          <w:numId w:val="3"/>
-        </w:numPr>
-        <w:tabs>
-          <w:tab w:val="left" w:pos="3994"/>
-        </w:tabs>
-        <w:rPr>
-          <w:sz w:val="20"/>
-        </w:rPr>
-      </w:pPr>
-      <w:r>
-        <w:rPr>
-          <w:sz w:val="20"/>
-        </w:rPr>
-        <w:t>link (the entire link of the html file on the realself.com site)</w:t>
-      </w:r>
-    </w:p>
-    <w:p>
-      <w:pPr>
-        <w:tabs>
-          <w:tab w:val="left" w:pos="3994"/>
-        </w:tabs>
-        <w:rPr>
-          <w:sz w:val="20"/>
-        </w:rPr>
-      </w:pPr>
-    </w:p>
-    <w:p>
-      <w:pPr>
-        <w:tabs>
-          <w:tab w:val="left" w:pos="3994"/>
-        </w:tabs>
-        <w:rPr>
-          <w:sz w:val="20"/>
-        </w:rPr>
-      </w:pPr>
-      <w:r>
-        <w:rPr>
-          <w:sz w:val="20"/>
-        </w:rPr>
-        <w:t>The content s</w:t>
-      </w:r>
-      <w:r>
-        <w:rPr>
-          <w:sz w:val="20"/>
-        </w:rPr>
-        <w:t>ection</w:t>
-      </w:r>
-      <w:r>
-        <w:rPr>
-          <w:sz w:val="20"/>
-        </w:rPr>
-        <w:t xml:space="preserve"> is a parsed string</w:t>
-      </w:r>
-      <w:r>
-        <w:rPr>
-          <w:sz w:val="20"/>
-        </w:rPr>
-        <w:t xml:space="preserve"> list of the content </w:t>
-      </w:r>
-      <w:r>
-        <w:rPr>
-          <w:sz w:val="20"/>
-        </w:rPr>
-        <w:t>separated by spaces and converted into lowercases.</w:t>
-      </w:r>
-    </w:p>
-    <w:p>
-      <w:pPr>
-        <w:tabs>
-          <w:tab w:val="left" w:pos="3994"/>
-        </w:tabs>
-        <w:rPr>
-          <w:b/>
-          <w:sz w:val="24"/>
-        </w:rPr>
-      </w:pPr>
-      <w:r>
-        <w:rPr>
-          <w:b/>
-          <w:sz w:val="24"/>
-        </w:rPr>
-        <w:t>OUTPUT</w:t>
-      </w:r>
-    </w:p>
-    <w:p>
-      <w:pPr>
-        <w:tabs>
-          <w:tab w:val="left" w:pos="3994"/>
-        </w:tabs>
-        <w:rPr>
-          <w:sz w:val="20"/>
-        </w:rPr>
-      </w:pPr>
-      <w:r>
-        <w:rPr>
-          <w:sz w:val="20"/>
-        </w:rPr>
-        <w:t xml:space="preserve">The folder parsed will be created inside the raw </w:t>
-      </w:r>
-      <w:r>
-        <w:rPr>
-          <w:sz w:val="20"/>
-        </w:rPr>
-        <w:t>directory,</w:t>
-      </w:r>
-      <w:r>
-        <w:rPr>
-          <w:sz w:val="20"/>
-        </w:rPr>
-        <w:t xml:space="preserve"> the names of the files will be </w:t>
-      </w:r>
-      <w:proofErr w:type="spellStart"/>
-      <w:r>
-        <w:rPr>
-          <w:sz w:val="20"/>
-        </w:rPr>
-        <w:t>UUID.json</w:t>
-      </w:r>
-      <w:proofErr w:type="spellEnd"/>
-    </w:p>
-    <w:p>
-      <w:pPr>
-        <w:tabs>
-          <w:tab w:val="left" w:pos="3994"/>
-        </w:tabs>
-        <w:rPr>
-          <w:sz w:val="16"/>
-        </w:rPr>
-      </w:pPr>
-    </w:p>
-    <w:p>
-      <w:pPr>
-        <w:tabs>
-          <w:tab w:val="left" w:pos="3994"/>
-        </w:tabs>
-        <w:spacing w:line="240" w:lineRule="auto"/>
-        <w:rPr>
-          <w:b/>
-          <w:sz w:val="20"/>
-        </w:rPr>
-      </w:pPr>
-      <w:bookmarkStart w:id="2" w:name="OLE_LINK6"/>
-      <w:r>
-        <w:rPr>
-          <w:b/>
-          <w:sz w:val="20"/>
-        </w:rPr>
-        <w:t>FAQ Files</w:t>
-      </w:r>
-      <w:bookmarkEnd w:id="1"/>
-    </w:p>
-    <w:bookmarkEnd w:id="2"/>
-    <w:p>
-      <w:pPr>
-        <w:tabs>
-          <w:tab w:val="left" w:pos="3994"/>
-        </w:tabs>
-        <w:spacing w:line="240" w:lineRule="auto"/>
-        <w:rPr>
-          <w:b/>
-          <w:sz w:val="20"/>
+        <w:spacing w:after="0"/>
+        <w:rPr>
+          <w:b/>
+          <w:sz w:val="20"/>
+        </w:rPr>
+      </w:pPr>
+      <w:r>
+        <w:rPr>
+          <w:b/>
+          <w:sz w:val="20"/>
+        </w:rPr>
+        <w:t>Doctor items</w:t>
+      </w:r>
+      <w:r>
+        <w:rPr>
+          <w:b/>
+          <w:sz w:val="20"/>
+        </w:rPr>
+        <w:t>:</w:t>
+      </w:r>
+    </w:p>
+    <w:p>
+      <w:pPr>
+        <w:spacing w:after="0"/>
+        <w:rPr>
+          <w:i/>
+          <w:sz w:val="20"/>
+        </w:rPr>
+      </w:pPr>
+      <w:r>
+        <w:rPr>
+          <w:sz w:val="20"/>
+        </w:rPr>
+        <w:t xml:space="preserve">Doctor Site:  </w:t>
+      </w:r>
+      <w:r>
+        <w:rPr>
+          <w:i/>
+          <w:sz w:val="20"/>
+        </w:rPr>
+        <w:t>/xmlsitemap-</w:t>
+      </w:r>
+      <w:proofErr w:type="gramStart"/>
+      <w:r>
+        <w:rPr>
+          <w:i/>
+          <w:sz w:val="20"/>
+        </w:rPr>
+        <w:t>Dr{</w:t>
+      </w:r>
+      <w:proofErr w:type="gramEnd"/>
+      <w:r>
+        <w:rPr>
+          <w:i/>
+          <w:sz w:val="20"/>
+        </w:rPr>
+        <w:t>}.xml</w:t>
+      </w:r>
+    </w:p>
+    <w:p>
+      <w:pPr>
+        <w:spacing w:after="0"/>
+        <w:rPr>
+          <w:sz w:val="20"/>
+        </w:rPr>
+      </w:pPr>
+      <w:r>
+        <w:rPr>
+          <w:sz w:val="20"/>
+        </w:rPr>
+        <w:t xml:space="preserve">Doctor Files </w:t>
+      </w:r>
+      <w:r>
+        <w:rPr>
+          <w:i/>
+          <w:sz w:val="20"/>
+        </w:rPr>
+        <w:t>doctor_Anesthesiologist_Alex-Roher.html</w:t>
+      </w:r>
+    </w:p>
+    <w:p>
+      <w:pPr>
+        <w:rPr>
+          <w:b/>
         </w:rPr>
       </w:pPr>
       <w:r>
@@ -1709,10 +1280,10 @@
           <w:noProof/>
         </w:rPr>
         <w:drawing>
-          <wp:inline distT="0" distB="0" distL="0" distR="0" wp14:anchorId="1D052E62" wp14:editId="3956CE8A">
-            <wp:extent cx="5943600" cy="351155"/>
+          <wp:inline distT="0" distB="0" distL="0" distR="0" wp14:anchorId="0A32A7AB" wp14:editId="6C480C0D">
+            <wp:extent cx="5943600" cy="2058035"/>
             <wp:effectExtent l="0" t="0" r="0" b="0"/>
-            <wp:docPr id="9" name="Picture 9"/>
+            <wp:docPr id="4" name="Picture 4"/>
             <wp:cNvGraphicFramePr>
               <a:graphicFrameLocks xmlns:a="http://schemas.openxmlformats.org/drawingml/2006/main" noChangeAspect="1"/>
             </wp:cNvGraphicFramePr>
@@ -1732,7 +1303,7 @@
                   <pic:spPr>
                     <a:xfrm>
                       <a:off x="0" y="0"/>
-                      <a:ext cx="5943600" cy="351155"/>
+                      <a:ext cx="5943600" cy="2058035"/>
                     </a:xfrm>
                     <a:prstGeom prst="rect">
                       <a:avLst/>
@@ -1747,72 +1318,395 @@
     </w:p>
     <w:p>
       <w:pPr>
+        <w:rPr>
+          <w:b/>
+          <w:sz w:val="28"/>
+        </w:rPr>
+      </w:pPr>
+    </w:p>
+    <w:p>
+      <w:pPr>
+        <w:rPr>
+          <w:b/>
+          <w:sz w:val="24"/>
+        </w:rPr>
+      </w:pPr>
+      <w:r>
+        <w:rPr>
+          <w:b/>
+          <w:sz w:val="28"/>
+        </w:rPr>
+        <w:lastRenderedPageBreak/>
+        <w:t>Parser:</w:t>
+      </w:r>
+    </w:p>
+    <w:p>
+      <w:pPr>
+        <w:rPr>
+          <w:sz w:val="20"/>
+        </w:rPr>
+      </w:pPr>
+      <w:r>
+        <w:rPr>
+          <w:sz w:val="20"/>
+        </w:rPr>
+        <w:t xml:space="preserve">The parser read all the crawled html files </w:t>
+      </w:r>
+      <w:r>
+        <w:rPr>
+          <w:sz w:val="20"/>
+        </w:rPr>
+        <w:t xml:space="preserve">and converts into a </w:t>
+      </w:r>
+      <w:proofErr w:type="spellStart"/>
+      <w:r>
+        <w:rPr>
+          <w:sz w:val="20"/>
+        </w:rPr>
+        <w:t>json</w:t>
+      </w:r>
+      <w:proofErr w:type="spellEnd"/>
+      <w:r>
+        <w:rPr>
+          <w:sz w:val="20"/>
+        </w:rPr>
+        <w:t xml:space="preserve"> file with a more structured information with parsed contents.</w:t>
+      </w:r>
+    </w:p>
+    <w:p>
+      <w:pPr>
+        <w:rPr>
+          <w:sz w:val="20"/>
+        </w:rPr>
+      </w:pPr>
+    </w:p>
+    <w:p>
+      <w:pPr>
+        <w:rPr>
+          <w:sz w:val="20"/>
+        </w:rPr>
+      </w:pPr>
+      <w:bookmarkStart w:id="1" w:name="OLE_LINK5"/>
+      <w:r>
+        <w:rPr>
+          <w:sz w:val="20"/>
+        </w:rPr>
+        <w:t xml:space="preserve">All the </w:t>
+      </w:r>
+      <w:r>
+        <w:rPr>
+          <w:sz w:val="20"/>
+        </w:rPr>
+        <w:t xml:space="preserve">output </w:t>
+      </w:r>
+      <w:r>
+        <w:rPr>
+          <w:sz w:val="20"/>
+        </w:rPr>
+        <w:t>files are listed bellowed:</w:t>
+      </w:r>
+    </w:p>
+    <w:p>
+      <w:pPr>
+        <w:pStyle w:val="ListParagraph"/>
+        <w:numPr>
+          <w:ilvl w:val="0"/>
+          <w:numId w:val="3"/>
+        </w:numPr>
         <w:tabs>
           <w:tab w:val="left" w:pos="3994"/>
         </w:tabs>
+        <w:rPr>
+          <w:sz w:val="20"/>
+        </w:rPr>
+      </w:pPr>
+      <w:r>
+        <w:rPr>
+          <w:sz w:val="20"/>
+        </w:rPr>
+        <w:t>t</w:t>
+      </w:r>
+      <w:r>
+        <w:rPr>
+          <w:sz w:val="20"/>
+        </w:rPr>
+        <w:t xml:space="preserve">ype (whether the file is </w:t>
+      </w:r>
+      <w:proofErr w:type="spellStart"/>
+      <w:r>
+        <w:rPr>
+          <w:sz w:val="20"/>
+        </w:rPr>
+        <w:t>faq</w:t>
+      </w:r>
+      <w:proofErr w:type="spellEnd"/>
+      <w:r>
+        <w:rPr>
+          <w:sz w:val="20"/>
+        </w:rPr>
+        <w:t xml:space="preserve"> o doctor)</w:t>
+      </w:r>
+      <w:r>
+        <w:rPr>
+          <w:sz w:val="20"/>
+        </w:rPr>
+        <w:tab/>
+      </w:r>
+    </w:p>
+    <w:p>
+      <w:pPr>
+        <w:pStyle w:val="ListParagraph"/>
+        <w:numPr>
+          <w:ilvl w:val="0"/>
+          <w:numId w:val="3"/>
+        </w:numPr>
+        <w:tabs>
+          <w:tab w:val="left" w:pos="3994"/>
+        </w:tabs>
+        <w:rPr>
+          <w:sz w:val="20"/>
+        </w:rPr>
+      </w:pPr>
+      <w:r>
+        <w:rPr>
+          <w:sz w:val="20"/>
+        </w:rPr>
+        <w:t>title (</w:t>
+      </w:r>
+      <w:proofErr w:type="spellStart"/>
+      <w:r>
+        <w:rPr>
+          <w:sz w:val="20"/>
+        </w:rPr>
+        <w:t>faq’s</w:t>
+      </w:r>
+      <w:proofErr w:type="spellEnd"/>
+      <w:r>
+        <w:rPr>
+          <w:sz w:val="20"/>
+        </w:rPr>
+        <w:t xml:space="preserve"> title or doctor name)</w:t>
+      </w:r>
+    </w:p>
+    <w:p>
+      <w:pPr>
+        <w:pStyle w:val="ListParagraph"/>
+        <w:numPr>
+          <w:ilvl w:val="0"/>
+          <w:numId w:val="3"/>
+        </w:numPr>
+        <w:tabs>
+          <w:tab w:val="left" w:pos="3994"/>
+        </w:tabs>
+        <w:rPr>
+          <w:sz w:val="20"/>
+        </w:rPr>
+      </w:pPr>
+      <w:r>
+        <w:rPr>
+          <w:sz w:val="20"/>
+        </w:rPr>
+        <w:t>content (parsed content)</w:t>
+      </w:r>
+    </w:p>
+    <w:p>
+      <w:pPr>
+        <w:pStyle w:val="ListParagraph"/>
+        <w:numPr>
+          <w:ilvl w:val="0"/>
+          <w:numId w:val="3"/>
+        </w:numPr>
+        <w:tabs>
+          <w:tab w:val="left" w:pos="3994"/>
+        </w:tabs>
+        <w:rPr>
+          <w:sz w:val="20"/>
+        </w:rPr>
+      </w:pPr>
+      <w:r>
+        <w:rPr>
+          <w:sz w:val="20"/>
+        </w:rPr>
+        <w:t>uuid (the identification of the file, how to find unique IDs by hash or content)</w:t>
+      </w:r>
+    </w:p>
+    <w:p>
+      <w:pPr>
+        <w:pStyle w:val="ListParagraph"/>
+        <w:numPr>
+          <w:ilvl w:val="0"/>
+          <w:numId w:val="3"/>
+        </w:numPr>
+        <w:tabs>
+          <w:tab w:val="left" w:pos="3994"/>
+        </w:tabs>
+        <w:rPr>
+          <w:sz w:val="20"/>
+        </w:rPr>
+      </w:pPr>
+      <w:r>
+        <w:rPr>
+          <w:sz w:val="20"/>
+        </w:rPr>
+        <w:t>link (the entire link of the html file on the realself.com site)</w:t>
+      </w:r>
+    </w:p>
+    <w:p>
+      <w:pPr>
+        <w:tabs>
+          <w:tab w:val="left" w:pos="3994"/>
+        </w:tabs>
+        <w:rPr>
+          <w:sz w:val="20"/>
+        </w:rPr>
+      </w:pPr>
+    </w:p>
+    <w:p>
+      <w:pPr>
+        <w:tabs>
+          <w:tab w:val="left" w:pos="3994"/>
+        </w:tabs>
+        <w:rPr>
+          <w:sz w:val="20"/>
+        </w:rPr>
+      </w:pPr>
+      <w:r>
+        <w:rPr>
+          <w:sz w:val="20"/>
+        </w:rPr>
+        <w:t>The content s</w:t>
+      </w:r>
+      <w:r>
+        <w:rPr>
+          <w:sz w:val="20"/>
+        </w:rPr>
+        <w:t>ection</w:t>
+      </w:r>
+      <w:r>
+        <w:rPr>
+          <w:sz w:val="20"/>
+        </w:rPr>
+        <w:t xml:space="preserve"> is a parsed string</w:t>
+      </w:r>
+      <w:r>
+        <w:rPr>
+          <w:sz w:val="20"/>
+        </w:rPr>
+        <w:t xml:space="preserve"> list of the content </w:t>
+      </w:r>
+      <w:r>
+        <w:rPr>
+          <w:sz w:val="20"/>
+        </w:rPr>
+        <w:t>separated by spaces and converted into lowercases.</w:t>
+      </w:r>
+    </w:p>
+    <w:p>
+      <w:pPr>
+        <w:tabs>
+          <w:tab w:val="left" w:pos="3994"/>
+        </w:tabs>
+        <w:rPr>
+          <w:b/>
+          <w:sz w:val="24"/>
+        </w:rPr>
+      </w:pPr>
+      <w:r>
+        <w:rPr>
+          <w:b/>
+          <w:sz w:val="24"/>
+        </w:rPr>
+        <w:t>OUTPUT</w:t>
+      </w:r>
+    </w:p>
+    <w:p>
+      <w:pPr>
+        <w:tabs>
+          <w:tab w:val="left" w:pos="3994"/>
+        </w:tabs>
+        <w:rPr>
+          <w:sz w:val="20"/>
+        </w:rPr>
+      </w:pPr>
+      <w:r>
+        <w:rPr>
+          <w:sz w:val="20"/>
+        </w:rPr>
+        <w:t xml:space="preserve">The folder parsed will be created inside the raw </w:t>
+      </w:r>
+      <w:r>
+        <w:rPr>
+          <w:sz w:val="20"/>
+        </w:rPr>
+        <w:t>directory,</w:t>
+      </w:r>
+      <w:r>
+        <w:rPr>
+          <w:sz w:val="20"/>
+        </w:rPr>
+        <w:t xml:space="preserve"> the names of the files will be </w:t>
+      </w:r>
+      <w:proofErr w:type="spellStart"/>
+      <w:r>
+        <w:rPr>
+          <w:sz w:val="20"/>
+        </w:rPr>
+        <w:t>UUID.json</w:t>
+      </w:r>
+      <w:proofErr w:type="spellEnd"/>
+    </w:p>
+    <w:p>
+      <w:pPr>
+        <w:tabs>
+          <w:tab w:val="left" w:pos="3994"/>
+        </w:tabs>
+        <w:rPr>
+          <w:sz w:val="16"/>
+        </w:rPr>
+      </w:pPr>
+    </w:p>
+    <w:p>
+      <w:pPr>
+        <w:tabs>
+          <w:tab w:val="left" w:pos="3994"/>
+        </w:tabs>
         <w:spacing w:line="240" w:lineRule="auto"/>
         <w:rPr>
-          <w:sz w:val="20"/>
-        </w:rPr>
-      </w:pPr>
-      <w:r>
-        <w:rPr>
-          <w:b/>
-          <w:sz w:val="20"/>
-        </w:rPr>
-        <w:t>*</w:t>
-      </w:r>
-      <w:r>
-        <w:rPr>
-          <w:sz w:val="20"/>
-        </w:rPr>
-        <w:t xml:space="preserve"> </w:t>
-      </w:r>
-      <w:r>
-        <w:rPr>
-          <w:sz w:val="20"/>
-        </w:rPr>
-        <w:t xml:space="preserve">Parts of the </w:t>
-      </w:r>
-      <w:r>
-        <w:rPr>
-          <w:sz w:val="20"/>
-        </w:rPr>
-        <w:t>content section</w:t>
-      </w:r>
-      <w:r>
-        <w:rPr>
-          <w:sz w:val="20"/>
-        </w:rPr>
-        <w:t xml:space="preserve"> were removed, otherwise</w:t>
-      </w:r>
-      <w:r>
-        <w:rPr>
-          <w:sz w:val="20"/>
-        </w:rPr>
-        <w:t xml:space="preserve"> the follow image</w:t>
-      </w:r>
-      <w:r>
-        <w:rPr>
-          <w:sz w:val="20"/>
-        </w:rPr>
-        <w:t xml:space="preserve"> could not be displayed correctly</w:t>
-      </w:r>
-      <w:r>
-        <w:rPr>
-          <w:sz w:val="20"/>
-        </w:rPr>
-        <w:t>.</w:t>
-      </w:r>
+          <w:b/>
+          <w:sz w:val="20"/>
+        </w:rPr>
+      </w:pPr>
+      <w:bookmarkStart w:id="2" w:name="OLE_LINK6"/>
+      <w:r>
+        <w:rPr>
+          <w:b/>
+          <w:sz w:val="20"/>
+        </w:rPr>
+        <w:t>FAQ Files</w:t>
+      </w:r>
+      <w:bookmarkEnd w:id="1"/>
+    </w:p>
+    <w:bookmarkEnd w:id="2"/>
+    <w:p>
+      <w:pPr>
+        <w:tabs>
+          <w:tab w:val="left" w:pos="3994"/>
+        </w:tabs>
+        <w:spacing w:line="240" w:lineRule="auto"/>
+        <w:rPr>
+          <w:b/>
+          <w:sz w:val="20"/>
+        </w:rPr>
+      </w:pPr>
       <w:r>
         <w:rPr>
           <w:noProof/>
         </w:rPr>
         <w:drawing>
-          <wp:inline distT="0" distB="0" distL="0" distR="0" wp14:anchorId="23E6FE4A" wp14:editId="7398038D">
-            <wp:extent cx="5943600" cy="3155315"/>
-            <wp:effectExtent l="0" t="0" r="0" b="6985"/>
-            <wp:docPr id="11" name="Picture 11"/>
+          <wp:inline distT="0" distB="0" distL="0" distR="0" wp14:anchorId="1D052E62" wp14:editId="3956CE8A">
+            <wp:extent cx="5943600" cy="351155"/>
+            <wp:effectExtent l="0" t="0" r="0" b="0"/>
+            <wp:docPr id="9" name="Picture 9"/>
             <wp:cNvGraphicFramePr>
               <a:graphicFrameLocks xmlns:a="http://schemas.openxmlformats.org/drawingml/2006/main" noChangeAspect="1"/>
             </wp:cNvGraphicFramePr>
@@ -1832,7 +1726,7 @@
                   <pic:spPr>
                     <a:xfrm>
                       <a:off x="0" y="0"/>
-                      <a:ext cx="5943600" cy="3155315"/>
+                      <a:ext cx="5943600" cy="351155"/>
                     </a:xfrm>
                     <a:prstGeom prst="rect">
                       <a:avLst/>
@@ -1852,80 +1746,67 @@
         </w:tabs>
         <w:spacing w:line="240" w:lineRule="auto"/>
         <w:rPr>
-          <w:b/>
-          <w:sz w:val="20"/>
-        </w:rPr>
-      </w:pPr>
-    </w:p>
-    <w:p>
-      <w:pPr>
-        <w:tabs>
-          <w:tab w:val="left" w:pos="3994"/>
-        </w:tabs>
-        <w:spacing w:line="240" w:lineRule="auto"/>
-        <w:rPr>
-          <w:b/>
-          <w:sz w:val="20"/>
-        </w:rPr>
-      </w:pPr>
-    </w:p>
-    <w:p>
-      <w:pPr>
-        <w:tabs>
-          <w:tab w:val="left" w:pos="3994"/>
-        </w:tabs>
-        <w:spacing w:line="240" w:lineRule="auto"/>
-        <w:rPr>
-          <w:b/>
-          <w:sz w:val="20"/>
-        </w:rPr>
-      </w:pPr>
-    </w:p>
-    <w:p>
-      <w:pPr>
-        <w:tabs>
-          <w:tab w:val="left" w:pos="3994"/>
-        </w:tabs>
-        <w:spacing w:line="240" w:lineRule="auto"/>
-        <w:rPr>
-          <w:b/>
-          <w:sz w:val="20"/>
-        </w:rPr>
-      </w:pPr>
-      <w:r>
-        <w:rPr>
-          <w:b/>
-          <w:sz w:val="20"/>
-        </w:rPr>
-        <w:t xml:space="preserve">Doctor </w:t>
-      </w:r>
-      <w:r>
-        <w:rPr>
-          <w:b/>
-          <w:sz w:val="20"/>
-        </w:rPr>
-        <w:t>Files</w:t>
-      </w:r>
-    </w:p>
-    <w:p>
-      <w:pPr>
-        <w:tabs>
-          <w:tab w:val="left" w:pos="3994"/>
-        </w:tabs>
-        <w:spacing w:after="0" w:line="240" w:lineRule="auto"/>
-        <w:rPr>
-          <w:sz w:val="20"/>
-        </w:rPr>
-      </w:pPr>
+          <w:sz w:val="20"/>
+        </w:rPr>
+      </w:pPr>
+      <w:r>
+        <w:rPr>
+          <w:b/>
+          <w:sz w:val="20"/>
+        </w:rPr>
+        <w:t>*</w:t>
+      </w:r>
+      <w:r>
+        <w:rPr>
+          <w:sz w:val="20"/>
+        </w:rPr>
+        <w:t xml:space="preserve"> </w:t>
+      </w:r>
+      <w:r>
+        <w:rPr>
+          <w:sz w:val="20"/>
+        </w:rPr>
+        <w:t xml:space="preserve">Parts of the </w:t>
+      </w:r>
+      <w:r>
+        <w:rPr>
+          <w:sz w:val="20"/>
+        </w:rPr>
+        <w:t>content section</w:t>
+      </w:r>
+      <w:r>
+        <w:rPr>
+          <w:sz w:val="20"/>
+        </w:rPr>
+        <w:t xml:space="preserve"> were removed, otherwise</w:t>
+      </w:r>
+      <w:r>
+        <w:rPr>
+          <w:sz w:val="20"/>
+        </w:rPr>
+        <w:t xml:space="preserve"> the follow image</w:t>
+      </w:r>
+      <w:r>
+        <w:rPr>
+          <w:sz w:val="20"/>
+        </w:rPr>
+        <w:t xml:space="preserve"> could not be displayed correctly</w:t>
+      </w:r>
+      <w:r>
+        <w:rPr>
+          <w:sz w:val="20"/>
+        </w:rPr>
+        <w:t>.</w:t>
+      </w:r>
       <w:r>
         <w:rPr>
           <w:noProof/>
         </w:rPr>
         <w:drawing>
-          <wp:inline distT="0" distB="0" distL="0" distR="0" wp14:anchorId="759748CA" wp14:editId="3D20F60D">
-            <wp:extent cx="5943600" cy="408305"/>
-            <wp:effectExtent l="0" t="0" r="0" b="0"/>
-            <wp:docPr id="5" name="Picture 5"/>
+          <wp:inline distT="0" distB="0" distL="0" distR="0" wp14:anchorId="23E6FE4A" wp14:editId="7398038D">
+            <wp:extent cx="5943600" cy="3155315"/>
+            <wp:effectExtent l="0" t="0" r="0" b="6985"/>
+            <wp:docPr id="11" name="Picture 11"/>
             <wp:cNvGraphicFramePr>
               <a:graphicFrameLocks xmlns:a="http://schemas.openxmlformats.org/drawingml/2006/main" noChangeAspect="1"/>
             </wp:cNvGraphicFramePr>
@@ -1945,7 +1826,7 @@
                   <pic:spPr>
                     <a:xfrm>
                       <a:off x="0" y="0"/>
-                      <a:ext cx="5943600" cy="408305"/>
+                      <a:ext cx="5943600" cy="3155315"/>
                     </a:xfrm>
                     <a:prstGeom prst="rect">
                       <a:avLst/>
@@ -1960,13 +1841,72 @@
     </w:p>
     <w:p>
       <w:pPr>
-        <w:rPr>
-          <w:sz w:val="20"/>
-        </w:rPr>
-      </w:pPr>
-    </w:p>
-    <w:p>
-      <w:pPr>
+        <w:tabs>
+          <w:tab w:val="left" w:pos="3994"/>
+        </w:tabs>
+        <w:spacing w:line="240" w:lineRule="auto"/>
+        <w:rPr>
+          <w:b/>
+          <w:sz w:val="20"/>
+        </w:rPr>
+      </w:pPr>
+    </w:p>
+    <w:p>
+      <w:pPr>
+        <w:tabs>
+          <w:tab w:val="left" w:pos="3994"/>
+        </w:tabs>
+        <w:spacing w:line="240" w:lineRule="auto"/>
+        <w:rPr>
+          <w:b/>
+          <w:sz w:val="20"/>
+        </w:rPr>
+      </w:pPr>
+    </w:p>
+    <w:p>
+      <w:pPr>
+        <w:tabs>
+          <w:tab w:val="left" w:pos="3994"/>
+        </w:tabs>
+        <w:spacing w:line="240" w:lineRule="auto"/>
+        <w:rPr>
+          <w:b/>
+          <w:sz w:val="20"/>
+        </w:rPr>
+      </w:pPr>
+    </w:p>
+    <w:p>
+      <w:pPr>
+        <w:tabs>
+          <w:tab w:val="left" w:pos="3994"/>
+        </w:tabs>
+        <w:spacing w:line="240" w:lineRule="auto"/>
+        <w:rPr>
+          <w:b/>
+          <w:sz w:val="20"/>
+        </w:rPr>
+      </w:pPr>
+      <w:r>
+        <w:rPr>
+          <w:b/>
+          <w:sz w:val="20"/>
+        </w:rPr>
+        <w:t xml:space="preserve">Doctor </w:t>
+      </w:r>
+      <w:r>
+        <w:rPr>
+          <w:b/>
+          <w:sz w:val="20"/>
+        </w:rPr>
+        <w:t>Files</w:t>
+      </w:r>
+    </w:p>
+    <w:p>
+      <w:pPr>
+        <w:tabs>
+          <w:tab w:val="left" w:pos="3994"/>
+        </w:tabs>
+        <w:spacing w:after="0" w:line="240" w:lineRule="auto"/>
         <w:rPr>
           <w:sz w:val="20"/>
         </w:rPr>
@@ -1976,10 +1916,10 @@
           <w:noProof/>
         </w:rPr>
         <w:drawing>
-          <wp:inline distT="0" distB="0" distL="0" distR="0" wp14:anchorId="7107A18D" wp14:editId="79C0712A">
-            <wp:extent cx="5943600" cy="2964815"/>
-            <wp:effectExtent l="0" t="0" r="0" b="6985"/>
-            <wp:docPr id="7" name="Picture 7"/>
+          <wp:inline distT="0" distB="0" distL="0" distR="0" wp14:anchorId="759748CA" wp14:editId="3D20F60D">
+            <wp:extent cx="5943600" cy="408305"/>
+            <wp:effectExtent l="0" t="0" r="0" b="0"/>
+            <wp:docPr id="5" name="Picture 5"/>
             <wp:cNvGraphicFramePr>
               <a:graphicFrameLocks xmlns:a="http://schemas.openxmlformats.org/drawingml/2006/main" noChangeAspect="1"/>
             </wp:cNvGraphicFramePr>
@@ -1999,6 +1939,60 @@
                   <pic:spPr>
                     <a:xfrm>
                       <a:off x="0" y="0"/>
+                      <a:ext cx="5943600" cy="408305"/>
+                    </a:xfrm>
+                    <a:prstGeom prst="rect">
+                      <a:avLst/>
+                    </a:prstGeom>
+                  </pic:spPr>
+                </pic:pic>
+              </a:graphicData>
+            </a:graphic>
+          </wp:inline>
+        </w:drawing>
+      </w:r>
+    </w:p>
+    <w:p>
+      <w:pPr>
+        <w:rPr>
+          <w:sz w:val="20"/>
+        </w:rPr>
+      </w:pPr>
+    </w:p>
+    <w:p>
+      <w:pPr>
+        <w:rPr>
+          <w:sz w:val="20"/>
+        </w:rPr>
+      </w:pPr>
+      <w:r>
+        <w:rPr>
+          <w:noProof/>
+        </w:rPr>
+        <w:drawing>
+          <wp:inline distT="0" distB="0" distL="0" distR="0" wp14:anchorId="7107A18D" wp14:editId="79C0712A">
+            <wp:extent cx="5943600" cy="2964815"/>
+            <wp:effectExtent l="0" t="0" r="0" b="6985"/>
+            <wp:docPr id="7" name="Picture 7"/>
+            <wp:cNvGraphicFramePr>
+              <a:graphicFrameLocks xmlns:a="http://schemas.openxmlformats.org/drawingml/2006/main" noChangeAspect="1"/>
+            </wp:cNvGraphicFramePr>
+            <a:graphic xmlns:a="http://schemas.openxmlformats.org/drawingml/2006/main">
+              <a:graphicData uri="http://schemas.openxmlformats.org/drawingml/2006/picture">
+                <pic:pic xmlns:pic="http://schemas.openxmlformats.org/drawingml/2006/picture">
+                  <pic:nvPicPr>
+                    <pic:cNvPr id="1" name=""/>
+                    <pic:cNvPicPr/>
+                  </pic:nvPicPr>
+                  <pic:blipFill>
+                    <a:blip r:embed="rId13"/>
+                    <a:stretch>
+                      <a:fillRect/>
+                    </a:stretch>
+                  </pic:blipFill>
+                  <pic:spPr>
+                    <a:xfrm>
+                      <a:off x="0" y="0"/>
                       <a:ext cx="5943600" cy="2964815"/>
                     </a:xfrm>
                     <a:prstGeom prst="rect">
@@ -2046,9 +2040,1487 @@
     <w:p/>
     <w:p/>
     <w:p/>
-    <w:p>
+    <w:p/>
+    <w:p/>
+    <w:p/>
+    <w:p/>
+    <w:p>
+      <w:pPr>
+        <w:rPr>
+          <w:b/>
+          <w:sz w:val="28"/>
+        </w:rPr>
+      </w:pPr>
+      <w:r>
+        <w:rPr>
+          <w:b/>
+          <w:sz w:val="28"/>
+        </w:rPr>
+        <w:lastRenderedPageBreak/>
+        <w:t>The Intermediate</w:t>
+      </w:r>
+      <w:r>
+        <w:rPr>
+          <w:b/>
+          <w:sz w:val="28"/>
+        </w:rPr>
+        <w:t>:</w:t>
+      </w:r>
+    </w:p>
+    <w:p>
+      <w:pPr>
+        <w:rPr>
+          <w:b/>
+          <w:sz w:val="28"/>
+        </w:rPr>
+      </w:pPr>
+    </w:p>
+    <w:p>
+      <w:r>
+        <w:t>The intermediate reads all JSONs file and generates the full list of terms with their respective links to the documents and the number of occurrences.</w:t>
+      </w:r>
+    </w:p>
+    <w:p/>
+    <w:p/>
+    <w:p/>
+    <w:p>
+      <w:pPr>
+        <w:tabs>
+          <w:tab w:val="left" w:pos="3994"/>
+        </w:tabs>
+        <w:rPr>
+          <w:b/>
+          <w:sz w:val="24"/>
+        </w:rPr>
+      </w:pPr>
+      <w:r>
+        <w:t xml:space="preserve"> </w:t>
+      </w:r>
+      <w:r>
+        <w:rPr>
+          <w:b/>
+          <w:sz w:val="24"/>
+        </w:rPr>
+        <w:t>OUTPUT</w:t>
+      </w:r>
+    </w:p>
+    <w:p>
+      <w:pPr>
+        <w:pStyle w:val="ListParagraph"/>
+        <w:numPr>
+          <w:ilvl w:val="0"/>
+          <w:numId w:val="4"/>
+        </w:numPr>
+        <w:tabs>
+          <w:tab w:val="left" w:pos="3994"/>
+        </w:tabs>
+        <w:rPr>
+          <w:sz w:val="24"/>
+        </w:rPr>
+      </w:pPr>
+      <w:r>
+        <w:rPr>
+          <w:sz w:val="24"/>
+        </w:rPr>
+        <w:t>The files will be stored under the directory /raw/intermediate</w:t>
+      </w:r>
+    </w:p>
+    <w:p>
+      <w:pPr>
+        <w:pStyle w:val="ListParagraph"/>
+        <w:numPr>
+          <w:ilvl w:val="0"/>
+          <w:numId w:val="4"/>
+        </w:numPr>
+        <w:tabs>
+          <w:tab w:val="left" w:pos="3994"/>
+        </w:tabs>
+        <w:rPr>
+          <w:sz w:val="24"/>
+        </w:rPr>
+      </w:pPr>
+      <w:r>
+        <w:rPr>
+          <w:sz w:val="24"/>
+        </w:rPr>
+        <w:t xml:space="preserve">For every term one .CSV file will be created </w:t>
+      </w:r>
+    </w:p>
+    <w:p>
+      <w:pPr>
+        <w:pStyle w:val="ListParagraph"/>
+        <w:numPr>
+          <w:ilvl w:val="0"/>
+          <w:numId w:val="4"/>
+        </w:numPr>
+        <w:tabs>
+          <w:tab w:val="left" w:pos="3994"/>
+        </w:tabs>
+        <w:rPr>
+          <w:sz w:val="24"/>
+        </w:rPr>
+      </w:pPr>
+      <w:r>
+        <w:rPr>
+          <w:sz w:val="24"/>
+        </w:rPr>
+        <w:t xml:space="preserve">The files will have the following </w:t>
+      </w:r>
+      <w:r>
+        <w:rPr>
+          <w:sz w:val="24"/>
+        </w:rPr>
+        <w:t>structure:</w:t>
+      </w:r>
+      <w:r>
+        <w:rPr>
+          <w:sz w:val="24"/>
+        </w:rPr>
+        <w:t xml:space="preserve"> </w:t>
+      </w:r>
+      <w:proofErr w:type="gramStart"/>
+      <w:r>
+        <w:rPr>
+          <w:sz w:val="24"/>
+        </w:rPr>
+        <w:t>term.json</w:t>
+      </w:r>
+      <w:proofErr w:type="gramEnd"/>
+      <w:r>
+        <w:rPr>
+          <w:sz w:val="24"/>
+        </w:rPr>
+        <w:t xml:space="preserve"> = uuid, heading, type, content,   </w:t>
+      </w:r>
+    </w:p>
+    <w:p>
+      <w:pPr>
+        <w:tabs>
+          <w:tab w:val="left" w:pos="3994"/>
+        </w:tabs>
+        <w:rPr>
+          <w:sz w:val="24"/>
+        </w:rPr>
+      </w:pPr>
+    </w:p>
+    <w:p>
+      <w:pPr>
+        <w:tabs>
+          <w:tab w:val="left" w:pos="3994"/>
+        </w:tabs>
+        <w:rPr>
+          <w:sz w:val="24"/>
+        </w:rPr>
+      </w:pPr>
+    </w:p>
+    <w:p>
+      <w:pPr>
+        <w:tabs>
+          <w:tab w:val="left" w:pos="3994"/>
+        </w:tabs>
+        <w:rPr>
+          <w:sz w:val="24"/>
+        </w:rPr>
+      </w:pPr>
+    </w:p>
+    <w:p>
+      <w:pPr>
+        <w:tabs>
+          <w:tab w:val="left" w:pos="3994"/>
+        </w:tabs>
+        <w:rPr>
+          <w:sz w:val="24"/>
+        </w:rPr>
+      </w:pPr>
+    </w:p>
+    <w:p>
+      <w:pPr>
+        <w:tabs>
+          <w:tab w:val="left" w:pos="3994"/>
+        </w:tabs>
+        <w:rPr>
+          <w:sz w:val="24"/>
+        </w:rPr>
+      </w:pPr>
+    </w:p>
+    <w:p>
+      <w:pPr>
+        <w:tabs>
+          <w:tab w:val="left" w:pos="3994"/>
+        </w:tabs>
+        <w:rPr>
+          <w:sz w:val="24"/>
+        </w:rPr>
+      </w:pPr>
+    </w:p>
+    <w:p>
+      <w:pPr>
+        <w:tabs>
+          <w:tab w:val="left" w:pos="3994"/>
+        </w:tabs>
+        <w:rPr>
+          <w:sz w:val="24"/>
+        </w:rPr>
+      </w:pPr>
+    </w:p>
+    <w:p>
+      <w:pPr>
+        <w:tabs>
+          <w:tab w:val="left" w:pos="3994"/>
+        </w:tabs>
+        <w:rPr>
+          <w:sz w:val="24"/>
+        </w:rPr>
+      </w:pPr>
+    </w:p>
+    <w:p>
+      <w:pPr>
+        <w:tabs>
+          <w:tab w:val="left" w:pos="3994"/>
+        </w:tabs>
+        <w:rPr>
+          <w:sz w:val="24"/>
+        </w:rPr>
+      </w:pPr>
+    </w:p>
+    <w:p>
+      <w:pPr>
+        <w:tabs>
+          <w:tab w:val="left" w:pos="3994"/>
+        </w:tabs>
+        <w:rPr>
+          <w:sz w:val="24"/>
+        </w:rPr>
+      </w:pPr>
+    </w:p>
+    <w:p>
+      <w:pPr>
+        <w:tabs>
+          <w:tab w:val="left" w:pos="3994"/>
+        </w:tabs>
+        <w:rPr>
+          <w:sz w:val="24"/>
+        </w:rPr>
+      </w:pPr>
+    </w:p>
+    <w:p>
+      <w:pPr>
+        <w:tabs>
+          <w:tab w:val="left" w:pos="3994"/>
+        </w:tabs>
+        <w:rPr>
+          <w:sz w:val="24"/>
+        </w:rPr>
+      </w:pPr>
+    </w:p>
+    <w:p>
+      <w:pPr>
+        <w:tabs>
+          <w:tab w:val="left" w:pos="3994"/>
+        </w:tabs>
+        <w:rPr>
+          <w:sz w:val="24"/>
+        </w:rPr>
+      </w:pPr>
+    </w:p>
+    <w:p>
+      <w:pPr>
+        <w:tabs>
+          <w:tab w:val="left" w:pos="3994"/>
+        </w:tabs>
+        <w:rPr>
+          <w:sz w:val="24"/>
+        </w:rPr>
+      </w:pPr>
+    </w:p>
+    <w:p>
+      <w:pPr>
+        <w:tabs>
+          <w:tab w:val="left" w:pos="3994"/>
+        </w:tabs>
+        <w:rPr>
+          <w:sz w:val="24"/>
+        </w:rPr>
+      </w:pPr>
+    </w:p>
+    <w:p>
+      <w:pPr>
+        <w:tabs>
+          <w:tab w:val="left" w:pos="3994"/>
+        </w:tabs>
+        <w:rPr>
+          <w:sz w:val="24"/>
+        </w:rPr>
+      </w:pPr>
+    </w:p>
+    <w:p>
+      <w:pPr>
+        <w:tabs>
+          <w:tab w:val="left" w:pos="3994"/>
+        </w:tabs>
+        <w:rPr>
+          <w:sz w:val="24"/>
+        </w:rPr>
+      </w:pPr>
+    </w:p>
+    <w:p>
+      <w:pPr>
+        <w:rPr>
+          <w:b/>
+          <w:sz w:val="28"/>
+        </w:rPr>
+      </w:pPr>
+      <w:r>
+        <w:rPr>
+          <w:b/>
+          <w:sz w:val="28"/>
+        </w:rPr>
+        <w:lastRenderedPageBreak/>
+        <w:t>Query parser</w:t>
+      </w:r>
+    </w:p>
+    <w:p>
+      <w:r>
+        <w:t>The Query parser takes the query input and pass to the ranker</w:t>
+      </w:r>
+      <w:r>
+        <w:t xml:space="preserve">, check as well if the returned documents is lower than certainly number, in given case </w:t>
+      </w:r>
+      <w:r>
+        <w:t>it will try the possible combinations of the query to fill the K docs.</w:t>
+      </w:r>
+    </w:p>
+    <w:p>
+      <w:r>
+        <w:t>In given case the query is:</w:t>
+      </w:r>
+    </w:p>
+    <w:p>
+      <w:r>
+        <w:t>” Breast reduction surgery” if &lt; K docs, then try “breast reduction” and “reduction surgery” first, later fill K docs if don not work then fill “Breast</w:t>
+      </w:r>
+      <w:r>
+        <w:t xml:space="preserve"> reduction surgery</w:t>
+      </w:r>
+      <w:r>
+        <w:t>” and Fill K docs.</w:t>
+      </w:r>
+    </w:p>
+    <w:p>
+      <w:pPr>
+        <w:rPr>
+          <w:rFonts w:ascii="Segoe UI" w:hAnsi="Segoe UI" w:cs="Segoe UI"/>
+          <w:color w:val="24292E"/>
+          <w:shd w:val="clear" w:color="auto" w:fill="FFFFFF"/>
+        </w:rPr>
+      </w:pPr>
+    </w:p>
+    <w:p>
+      <w:pPr>
+        <w:spacing w:after="240" w:line="240" w:lineRule="auto"/>
+      </w:pPr>
+      <w:r>
+        <w:t xml:space="preserve">Based on the </w:t>
+      </w:r>
+      <w:r>
+        <w:t>given query, the algorithm</w:t>
+      </w:r>
+      <w:r>
+        <w:t xml:space="preserve"> </w:t>
+      </w:r>
+      <w:r>
+        <w:t>will be executed and this will return in the indexes and get relevant information</w:t>
+      </w:r>
+      <w:r>
+        <w:t>.</w:t>
+      </w:r>
+    </w:p>
+    <w:p>
+      <w:pPr>
+        <w:numPr>
+          <w:ilvl w:val="0"/>
+          <w:numId w:val="5"/>
+        </w:numPr>
+        <w:spacing w:before="100" w:beforeAutospacing="1" w:after="100" w:afterAutospacing="1" w:line="240" w:lineRule="auto"/>
+      </w:pPr>
+      <w:r>
+        <w:t>tf-idf</w:t>
+      </w:r>
+    </w:p>
+    <w:p>
+      <w:pPr>
+        <w:numPr>
+          <w:ilvl w:val="0"/>
+          <w:numId w:val="5"/>
+        </w:numPr>
+        <w:spacing w:before="60" w:after="100" w:afterAutospacing="1" w:line="240" w:lineRule="auto"/>
+      </w:pPr>
+      <w:r>
+        <w:t>Ordering importance (</w:t>
+      </w:r>
+      <w:proofErr w:type="gramStart"/>
+      <w:r>
+        <w:t>according to</w:t>
+      </w:r>
+      <w:proofErr w:type="gramEnd"/>
+      <w:r>
+        <w:t xml:space="preserve"> the different</w:t>
+      </w:r>
+      <w:r>
+        <w:t xml:space="preserve"> indexes </w:t>
+      </w:r>
+      <w:r>
+        <w:t>which has</w:t>
+      </w:r>
+      <w:r>
+        <w:t xml:space="preserve"> different weights)</w:t>
+      </w:r>
+    </w:p>
+    <w:p>
+      <w:pPr>
+        <w:numPr>
+          <w:ilvl w:val="1"/>
+          <w:numId w:val="5"/>
+        </w:numPr>
+        <w:spacing w:before="100" w:beforeAutospacing="1" w:after="100" w:afterAutospacing="1" w:line="240" w:lineRule="auto"/>
+      </w:pPr>
+      <w:r>
+        <w:t>Match title first</w:t>
+      </w:r>
+    </w:p>
+    <w:p>
+      <w:pPr>
+        <w:numPr>
+          <w:ilvl w:val="1"/>
+          <w:numId w:val="5"/>
+        </w:numPr>
+        <w:spacing w:before="60" w:after="100" w:afterAutospacing="1" w:line="240" w:lineRule="auto"/>
+      </w:pPr>
+      <w:r>
+        <w:t>Match body later</w:t>
+      </w:r>
+    </w:p>
+    <w:p>
+      <w:pPr>
+        <w:numPr>
+          <w:ilvl w:val="0"/>
+          <w:numId w:val="5"/>
+        </w:numPr>
+        <w:spacing w:before="60" w:after="100" w:afterAutospacing="1" w:line="240" w:lineRule="auto"/>
+      </w:pPr>
+      <w:r>
+        <w:t>Semantic scoring based on query</w:t>
+      </w:r>
+    </w:p>
+    <w:p>
+      <w:pPr>
+        <w:numPr>
+          <w:ilvl w:val="1"/>
+          <w:numId w:val="5"/>
+        </w:numPr>
+        <w:spacing w:before="100" w:beforeAutospacing="1" w:after="100" w:afterAutospacing="1" w:line="240" w:lineRule="auto"/>
+      </w:pPr>
+      <w:r>
+        <w:t xml:space="preserve">Relation between </w:t>
+      </w:r>
+      <w:r>
+        <w:t xml:space="preserve">the requested terms on the initial </w:t>
+      </w:r>
       <w:bookmarkStart w:id="3" w:name="_GoBack"/>
       <w:bookmarkEnd w:id="3"/>
+      <w:r>
+        <w:t>query and</w:t>
+      </w:r>
+      <w:r>
+        <w:t xml:space="preserve"> some specific term on the index.</w:t>
+      </w:r>
+    </w:p>
+    <w:p>
+      <w:pPr>
+        <w:rPr>
+          <w:rFonts w:ascii="Segoe UI" w:hAnsi="Segoe UI" w:cs="Segoe UI"/>
+          <w:color w:val="24292E"/>
+          <w:shd w:val="clear" w:color="auto" w:fill="FFFFFF"/>
+        </w:rPr>
+      </w:pPr>
+    </w:p>
+    <w:p>
+      <w:pPr>
+        <w:rPr>
+          <w:rFonts w:ascii="Segoe UI" w:hAnsi="Segoe UI" w:cs="Segoe UI"/>
+          <w:color w:val="24292E"/>
+          <w:shd w:val="clear" w:color="auto" w:fill="FFFFFF"/>
+        </w:rPr>
+      </w:pPr>
+    </w:p>
+    <w:p/>
+    <w:p>
+      <w:pPr>
+        <w:rPr>
+          <w:b/>
+          <w:sz w:val="28"/>
+        </w:rPr>
+      </w:pPr>
+    </w:p>
+    <w:p>
+      <w:pPr>
+        <w:rPr>
+          <w:b/>
+          <w:sz w:val="28"/>
+        </w:rPr>
+      </w:pPr>
+    </w:p>
+    <w:p>
+      <w:pPr>
+        <w:rPr>
+          <w:b/>
+          <w:sz w:val="28"/>
+        </w:rPr>
+      </w:pPr>
+    </w:p>
+    <w:p>
+      <w:pPr>
+        <w:rPr>
+          <w:b/>
+          <w:sz w:val="28"/>
+        </w:rPr>
+      </w:pPr>
+    </w:p>
+    <w:p>
+      <w:pPr>
+        <w:rPr>
+          <w:b/>
+          <w:sz w:val="28"/>
+        </w:rPr>
+      </w:pPr>
+    </w:p>
+    <w:p>
+      <w:pPr>
+        <w:rPr>
+          <w:b/>
+          <w:sz w:val="28"/>
+        </w:rPr>
+      </w:pPr>
+    </w:p>
+    <w:p>
+      <w:pPr>
+        <w:rPr>
+          <w:b/>
+          <w:sz w:val="28"/>
+        </w:rPr>
+      </w:pPr>
+    </w:p>
+    <w:p>
+      <w:pPr>
+        <w:rPr>
+          <w:b/>
+          <w:sz w:val="28"/>
+        </w:rPr>
+      </w:pPr>
+    </w:p>
+    <w:p>
+      <w:pPr>
+        <w:rPr>
+          <w:b/>
+          <w:sz w:val="28"/>
+        </w:rPr>
+      </w:pPr>
+    </w:p>
+    <w:p>
+      <w:pPr>
+        <w:rPr>
+          <w:b/>
+          <w:sz w:val="28"/>
+        </w:rPr>
+      </w:pPr>
+    </w:p>
+    <w:p>
+      <w:pPr>
+        <w:rPr>
+          <w:b/>
+          <w:sz w:val="28"/>
+        </w:rPr>
+      </w:pPr>
+      <w:r>
+        <w:rPr>
+          <w:b/>
+          <w:sz w:val="28"/>
+        </w:rPr>
+        <w:lastRenderedPageBreak/>
+        <w:t>The Indexer</w:t>
+      </w:r>
+    </w:p>
+    <w:p>
+      <w:pPr>
+        <w:jc w:val="both"/>
+      </w:pPr>
+      <w:r>
+        <w:t xml:space="preserve">The indexer creates a term dictionary </w:t>
+      </w:r>
+      <w:r>
+        <w:t>and index</w:t>
+      </w:r>
+      <w:r>
+        <w:t xml:space="preserve"> </w:t>
+      </w:r>
+      <w:r>
+        <w:t>based on all the links of the documents, the term frequencies and the frequencies per documents</w:t>
+      </w:r>
+      <w:r>
+        <w:t>, the dictionaries will be created in alphabetical order.</w:t>
+      </w:r>
+    </w:p>
+    <w:p>
+      <w:pPr>
+        <w:jc w:val="both"/>
+      </w:pPr>
+    </w:p>
+    <w:p>
+      <w:pPr>
+        <w:jc w:val="both"/>
+        <w:rPr>
+          <w:b/>
+          <w:sz w:val="28"/>
+        </w:rPr>
+      </w:pPr>
+      <w:r>
+        <w:rPr>
+          <w:b/>
+          <w:sz w:val="28"/>
+        </w:rPr>
+        <w:t xml:space="preserve">Dictionaries </w:t>
+      </w:r>
+    </w:p>
+    <w:p>
+      <w:pPr>
+        <w:jc w:val="both"/>
+      </w:pPr>
+      <w:r>
+        <w:t>The dictionaries will consist of the following structure:</w:t>
+      </w:r>
+    </w:p>
+    <w:p>
+      <w:pPr>
+        <w:jc w:val="both"/>
+      </w:pPr>
+    </w:p>
+    <w:tbl>
+      <w:tblPr>
+        <w:tblStyle w:val="TableGrid"/>
+        <w:tblW w:w="0" w:type="auto"/>
+        <w:tblLook w:val="04A0" w:firstRow="1" w:lastRow="0" w:firstColumn="1" w:lastColumn="0" w:noHBand="0" w:noVBand="1"/>
+      </w:tblPr>
+      <w:tblGrid>
+        <w:gridCol w:w="1870"/>
+        <w:gridCol w:w="1870"/>
+        <w:gridCol w:w="1870"/>
+        <w:gridCol w:w="1870"/>
+        <w:gridCol w:w="1870"/>
+      </w:tblGrid>
+      <w:tr>
+        <w:tc>
+          <w:tcPr>
+            <w:tcW w:w="1870" w:type="dxa"/>
+          </w:tcPr>
+          <w:p>
+            <w:pPr>
+              <w:jc w:val="both"/>
+            </w:pPr>
+            <w:r>
+              <w:t>term1/</w:t>
+            </w:r>
+            <w:r>
+              <w:rPr>
+                <w:i/>
+              </w:rPr>
+              <w:t>doc1</w:t>
+            </w:r>
+            <w:r>
+              <w:t>: tf-idf</w:t>
+            </w:r>
+          </w:p>
+        </w:tc>
+        <w:tc>
+          <w:tcPr>
+            <w:tcW w:w="1870" w:type="dxa"/>
+          </w:tcPr>
+          <w:p>
+            <w:pPr>
+              <w:jc w:val="both"/>
+            </w:pPr>
+            <w:r>
+              <w:t>term1/</w:t>
+            </w:r>
+            <w:r>
+              <w:rPr>
+                <w:i/>
+              </w:rPr>
+              <w:t>doc2</w:t>
+            </w:r>
+            <w:r>
+              <w:t>:tf-idf</w:t>
+            </w:r>
+          </w:p>
+        </w:tc>
+        <w:tc>
+          <w:tcPr>
+            <w:tcW w:w="1870" w:type="dxa"/>
+          </w:tcPr>
+          <w:p>
+            <w:pPr>
+              <w:jc w:val="both"/>
+            </w:pPr>
+            <w:r>
+              <w:t>term1</w:t>
+            </w:r>
+            <w:r>
+              <w:t>/</w:t>
+            </w:r>
+            <w:r>
+              <w:rPr>
+                <w:i/>
+              </w:rPr>
+              <w:t>doc3</w:t>
+            </w:r>
+            <w:r>
+              <w:t>: tf-idf</w:t>
+            </w:r>
+          </w:p>
+        </w:tc>
+        <w:tc>
+          <w:tcPr>
+            <w:tcW w:w="1870" w:type="dxa"/>
+          </w:tcPr>
+          <w:p>
+            <w:pPr>
+              <w:jc w:val="both"/>
+            </w:pPr>
+            <w:r>
+              <w:t>term1/</w:t>
+            </w:r>
+            <w:r>
+              <w:rPr>
+                <w:i/>
+              </w:rPr>
+              <w:t>doc4</w:t>
+            </w:r>
+            <w:r>
+              <w:t>: tf-idf</w:t>
+            </w:r>
+          </w:p>
+        </w:tc>
+        <w:tc>
+          <w:tcPr>
+            <w:tcW w:w="1870" w:type="dxa"/>
+          </w:tcPr>
+          <w:p>
+            <w:pPr>
+              <w:jc w:val="both"/>
+            </w:pPr>
+            <w:r>
+              <w:t>term1/</w:t>
+            </w:r>
+            <w:r>
+              <w:rPr>
+                <w:i/>
+              </w:rPr>
+              <w:t>doc5</w:t>
+            </w:r>
+            <w:r>
+              <w:t>: tf-idf</w:t>
+            </w:r>
+          </w:p>
+        </w:tc>
+      </w:tr>
+    </w:tbl>
+    <w:p>
+      <w:pPr>
+        <w:spacing w:after="0"/>
+        <w:jc w:val="both"/>
+        <w:rPr>
+          <w:i/>
+        </w:rPr>
+      </w:pPr>
+      <w:r>
+        <w:t xml:space="preserve">Ordering by tf-idf </w:t>
+      </w:r>
+      <w:r>
+        <w:t xml:space="preserve">in continuously until the last </w:t>
+      </w:r>
+      <w:r>
+        <w:t>document:  term</w:t>
+      </w:r>
+      <w:r>
+        <w:rPr>
+          <w:i/>
+        </w:rPr>
+        <w:t>(n)/doc(m):tf-idf</w:t>
+      </w:r>
+    </w:p>
+    <w:p>
+      <w:pPr>
+        <w:spacing w:after="0"/>
+        <w:jc w:val="both"/>
+        <w:rPr>
+          <w:i/>
+        </w:rPr>
+      </w:pPr>
+    </w:p>
+    <w:p>
+      <w:pPr>
+        <w:spacing w:after="0"/>
+        <w:jc w:val="both"/>
+        <w:rPr>
+          <w:i/>
+        </w:rPr>
+      </w:pPr>
+    </w:p>
+    <w:p>
+      <w:pPr>
+        <w:spacing w:after="0" w:line="240" w:lineRule="auto"/>
+        <w:jc w:val="both"/>
+        <w:rPr>
+          <w:b/>
+          <w:sz w:val="28"/>
+        </w:rPr>
+      </w:pPr>
+      <w:r>
+        <w:rPr>
+          <w:b/>
+          <w:sz w:val="28"/>
+        </w:rPr>
+        <w:t>Term Hash</w:t>
+      </w:r>
+    </w:p>
+    <w:p>
+      <w:pPr>
+        <w:spacing w:after="0" w:line="240" w:lineRule="auto"/>
+        <w:jc w:val="both"/>
+      </w:pPr>
+    </w:p>
+    <w:p>
+      <w:pPr>
+        <w:spacing w:after="0" w:line="240" w:lineRule="auto"/>
+        <w:jc w:val="both"/>
+      </w:pPr>
+      <w:r>
+        <w:t>Once the dictionary is created, a hash file should be created under the following structure:</w:t>
+      </w:r>
+    </w:p>
+    <w:p>
+      <w:pPr>
+        <w:spacing w:after="0" w:line="240" w:lineRule="auto"/>
+        <w:jc w:val="both"/>
+      </w:pPr>
+    </w:p>
+    <w:tbl>
+      <w:tblPr>
+        <w:tblStyle w:val="TableGrid"/>
+        <w:tblW w:w="0" w:type="auto"/>
+        <w:tblLook w:val="04A0" w:firstRow="1" w:lastRow="0" w:firstColumn="1" w:lastColumn="0" w:noHBand="0" w:noVBand="1"/>
+      </w:tblPr>
+      <w:tblGrid>
+        <w:gridCol w:w="1870"/>
+        <w:gridCol w:w="1870"/>
+        <w:gridCol w:w="1870"/>
+        <w:gridCol w:w="1870"/>
+        <w:gridCol w:w="1870"/>
+      </w:tblGrid>
+      <w:tr>
+        <w:tc>
+          <w:tcPr>
+            <w:tcW w:w="1870" w:type="dxa"/>
+          </w:tcPr>
+          <w:p>
+            <w:pPr>
+              <w:jc w:val="both"/>
+            </w:pPr>
+            <w:r>
+              <w:t xml:space="preserve">term 1 -   </w:t>
+            </w:r>
+          </w:p>
+          <w:p>
+            <w:pPr>
+              <w:jc w:val="both"/>
+            </w:pPr>
+            <w:r>
+              <w:t>byte position</w:t>
+            </w:r>
+          </w:p>
+        </w:tc>
+        <w:tc>
+          <w:tcPr>
+            <w:tcW w:w="1870" w:type="dxa"/>
+          </w:tcPr>
+          <w:p>
+            <w:pPr>
+              <w:jc w:val="both"/>
+            </w:pPr>
+            <w:r>
+              <w:t xml:space="preserve">term </w:t>
+            </w:r>
+            <w:r>
+              <w:t>2</w:t>
+            </w:r>
+            <w:r>
+              <w:t xml:space="preserve"> -   </w:t>
+            </w:r>
+          </w:p>
+          <w:p>
+            <w:pPr>
+              <w:jc w:val="both"/>
+            </w:pPr>
+            <w:r>
+              <w:t>byte position</w:t>
+            </w:r>
+          </w:p>
+        </w:tc>
+        <w:tc>
+          <w:tcPr>
+            <w:tcW w:w="1870" w:type="dxa"/>
+          </w:tcPr>
+          <w:p>
+            <w:pPr>
+              <w:jc w:val="both"/>
+            </w:pPr>
+            <w:r>
+              <w:t xml:space="preserve">term </w:t>
+            </w:r>
+            <w:r>
+              <w:t>3</w:t>
+            </w:r>
+            <w:r>
+              <w:t xml:space="preserve"> -   </w:t>
+            </w:r>
+          </w:p>
+          <w:p>
+            <w:pPr>
+              <w:jc w:val="both"/>
+            </w:pPr>
+            <w:r>
+              <w:t>byte position</w:t>
+            </w:r>
+          </w:p>
+        </w:tc>
+        <w:tc>
+          <w:tcPr>
+            <w:tcW w:w="1870" w:type="dxa"/>
+          </w:tcPr>
+          <w:p>
+            <w:pPr>
+              <w:jc w:val="both"/>
+            </w:pPr>
+            <w:r>
+              <w:t xml:space="preserve">term </w:t>
+            </w:r>
+            <w:r>
+              <w:t>4</w:t>
+            </w:r>
+            <w:r>
+              <w:t xml:space="preserve"> -   </w:t>
+            </w:r>
+          </w:p>
+          <w:p>
+            <w:pPr>
+              <w:jc w:val="both"/>
+            </w:pPr>
+            <w:r>
+              <w:t>byte position</w:t>
+            </w:r>
+          </w:p>
+        </w:tc>
+        <w:tc>
+          <w:tcPr>
+            <w:tcW w:w="1870" w:type="dxa"/>
+          </w:tcPr>
+          <w:p>
+            <w:pPr>
+              <w:jc w:val="both"/>
+            </w:pPr>
+            <w:r>
+              <w:t xml:space="preserve">term </w:t>
+            </w:r>
+            <w:r>
+              <w:t>5</w:t>
+            </w:r>
+            <w:r>
+              <w:t xml:space="preserve"> -   </w:t>
+            </w:r>
+          </w:p>
+          <w:p>
+            <w:pPr>
+              <w:jc w:val="both"/>
+            </w:pPr>
+            <w:r>
+              <w:t>byte position</w:t>
+            </w:r>
+          </w:p>
+        </w:tc>
+      </w:tr>
+    </w:tbl>
+    <w:p>
+      <w:pPr>
+        <w:spacing w:after="0" w:line="240" w:lineRule="auto"/>
+        <w:jc w:val="both"/>
+      </w:pPr>
+    </w:p>
+    <w:p>
+      <w:pPr>
+        <w:spacing w:after="0" w:line="240" w:lineRule="auto"/>
+        <w:jc w:val="both"/>
+      </w:pPr>
+      <w:r>
+        <w:t xml:space="preserve">This will produce that the search find all the position of the terms </w:t>
+      </w:r>
+      <w:r>
+        <w:t>faster,</w:t>
+      </w:r>
+      <w:r>
+        <w:t xml:space="preserve"> which will improve the speed of the query and their retrieval.</w:t>
+      </w:r>
+    </w:p>
+    <w:p>
+      <w:pPr>
+        <w:spacing w:after="0" w:line="240" w:lineRule="auto"/>
+        <w:jc w:val="both"/>
+      </w:pPr>
+    </w:p>
+    <w:p>
+      <w:pPr>
+        <w:spacing w:after="0" w:line="240" w:lineRule="auto"/>
+        <w:jc w:val="both"/>
+      </w:pPr>
+    </w:p>
+    <w:p>
+      <w:pPr>
+        <w:tabs>
+          <w:tab w:val="left" w:pos="3994"/>
+        </w:tabs>
+        <w:rPr>
+          <w:b/>
+          <w:sz w:val="24"/>
+        </w:rPr>
+      </w:pPr>
+      <w:r>
+        <w:rPr>
+          <w:b/>
+          <w:sz w:val="24"/>
+        </w:rPr>
+        <w:t>OUTPUT</w:t>
+      </w:r>
+    </w:p>
+    <w:p>
+      <w:pPr>
+        <w:spacing w:after="0" w:line="240" w:lineRule="auto"/>
+        <w:jc w:val="both"/>
+      </w:pPr>
+      <w:r>
+        <w:t>A file with these properties:</w:t>
+      </w:r>
+    </w:p>
+    <w:p>
+      <w:pPr>
+        <w:spacing w:after="0" w:line="240" w:lineRule="auto"/>
+        <w:jc w:val="both"/>
+      </w:pPr>
+    </w:p>
+    <w:p>
+      <w:pPr>
+        <w:spacing w:after="0" w:line="240" w:lineRule="auto"/>
+        <w:jc w:val="both"/>
+      </w:pPr>
+      <w:r>
+        <w:t>Name: dictionary.dat</w:t>
+      </w:r>
+    </w:p>
+    <w:p>
+      <w:pPr>
+        <w:spacing w:after="0" w:line="240" w:lineRule="auto"/>
+        <w:jc w:val="both"/>
+      </w:pPr>
+      <w:r>
+        <w:t xml:space="preserve">             Dictionary_hash.dat (this will include the dictionary locations)</w:t>
+      </w:r>
+    </w:p>
+    <w:p>
+      <w:pPr>
+        <w:spacing w:after="0" w:line="240" w:lineRule="auto"/>
+        <w:jc w:val="both"/>
+      </w:pPr>
+    </w:p>
+    <w:p>
+      <w:pPr>
+        <w:spacing w:after="0" w:line="240" w:lineRule="auto"/>
+        <w:jc w:val="both"/>
+      </w:pPr>
+    </w:p>
+    <w:p>
+      <w:pPr>
+        <w:spacing w:after="0" w:line="240" w:lineRule="auto"/>
+        <w:jc w:val="both"/>
+        <w:rPr>
+          <w:b/>
+          <w:sz w:val="28"/>
+        </w:rPr>
+      </w:pPr>
+    </w:p>
+    <w:p>
+      <w:pPr>
+        <w:spacing w:after="0" w:line="240" w:lineRule="auto"/>
+        <w:jc w:val="both"/>
+      </w:pPr>
+    </w:p>
+    <w:p>
+      <w:pPr>
+        <w:spacing w:after="0"/>
+        <w:jc w:val="both"/>
+      </w:pPr>
+    </w:p>
+    <w:p>
+      <w:pPr>
+        <w:spacing w:after="0"/>
+        <w:jc w:val="both"/>
+      </w:pPr>
+    </w:p>
+    <w:p/>
+    <w:p/>
+    <w:p/>
+    <w:p/>
+    <w:p/>
+    <w:p>
+      <w:pPr>
+        <w:rPr>
+          <w:b/>
+          <w:sz w:val="28"/>
+        </w:rPr>
+      </w:pPr>
+      <w:r>
+        <w:rPr>
+          <w:b/>
+          <w:sz w:val="28"/>
+        </w:rPr>
+        <w:lastRenderedPageBreak/>
+        <w:t>PageRank</w:t>
+      </w:r>
+      <w:r>
+        <w:rPr>
+          <w:b/>
+          <w:sz w:val="28"/>
+        </w:rPr>
+        <w:t>:</w:t>
+      </w:r>
+    </w:p>
+    <w:p>
+      <w:r>
+        <w:t xml:space="preserve">The input is the query with the clean string </w:t>
+      </w:r>
+    </w:p>
+    <w:p>
+      <w:r>
+        <w:t>The output dictionaries</w:t>
+      </w:r>
+      <w:r>
+        <w:t xml:space="preserve"> with the docs IDs (keys) and the scores values</w:t>
+      </w:r>
+    </w:p>
+    <w:p/>
+    <w:p>
+      <w:pPr>
+        <w:rPr>
+          <w:b/>
+          <w:sz w:val="28"/>
+        </w:rPr>
+      </w:pPr>
+      <w:r>
+        <w:rPr>
+          <w:b/>
+          <w:sz w:val="28"/>
+        </w:rPr>
+        <w:t>Method Score Calculation</w:t>
+      </w:r>
+    </w:p>
+    <w:p>
+      <w:pPr>
+        <w:rPr>
+          <w:b/>
+          <w:sz w:val="24"/>
+        </w:rPr>
+      </w:pPr>
+      <w:r>
+        <w:rPr>
+          <w:b/>
+          <w:sz w:val="24"/>
+        </w:rPr>
+        <w:t>Cosine Calculation</w:t>
+      </w:r>
+    </w:p>
+    <w:p>
+      <w:pPr>
+        <w:numPr>
+          <w:ilvl w:val="0"/>
+          <w:numId w:val="7"/>
+        </w:numPr>
+        <w:spacing w:before="100" w:beforeAutospacing="1" w:after="100" w:afterAutospacing="1" w:line="240" w:lineRule="auto"/>
+        <w:jc w:val="both"/>
+      </w:pPr>
+      <w:r>
+        <w:t xml:space="preserve">The query should be splitted by </w:t>
+      </w:r>
+      <w:r>
+        <w:t xml:space="preserve">terms and for </w:t>
+      </w:r>
+      <w:r>
+        <w:t>every</w:t>
+      </w:r>
+      <w:r>
+        <w:t xml:space="preserve"> term</w:t>
+      </w:r>
+      <w:r>
+        <w:t xml:space="preserve"> should perform</w:t>
+      </w:r>
+      <w:r>
+        <w:t>:</w:t>
+      </w:r>
+    </w:p>
+    <w:p>
+      <w:pPr>
+        <w:pStyle w:val="ListParagraph"/>
+        <w:numPr>
+          <w:ilvl w:val="1"/>
+          <w:numId w:val="7"/>
+        </w:numPr>
+        <w:spacing w:before="100" w:beforeAutospacing="1" w:after="100" w:afterAutospacing="1" w:line="240" w:lineRule="auto"/>
+        <w:jc w:val="both"/>
+      </w:pPr>
+      <w:r>
+        <w:t xml:space="preserve">Calculate </w:t>
+      </w:r>
+      <w:r>
+        <w:t>in the query the weight of the terms.</w:t>
+      </w:r>
+      <w:r>
+        <w:t xml:space="preserve"> </w:t>
+      </w:r>
+    </w:p>
+    <w:p>
+      <w:pPr>
+        <w:pStyle w:val="ListParagraph"/>
+        <w:numPr>
+          <w:ilvl w:val="1"/>
+          <w:numId w:val="7"/>
+        </w:numPr>
+        <w:spacing w:before="100" w:beforeAutospacing="1" w:after="100" w:afterAutospacing="1" w:line="240" w:lineRule="auto"/>
+        <w:jc w:val="both"/>
+      </w:pPr>
+      <w:r>
+        <w:t>Calculate</w:t>
+      </w:r>
+      <w:r>
+        <w:t xml:space="preserve"> the weight of the term in the</w:t>
+      </w:r>
+      <w:r>
+        <w:t xml:space="preserve"> document</w:t>
+      </w:r>
+      <w:r>
+        <w:t>.</w:t>
+      </w:r>
+    </w:p>
+    <w:p>
+      <w:pPr>
+        <w:pStyle w:val="ListParagraph"/>
+        <w:numPr>
+          <w:ilvl w:val="1"/>
+          <w:numId w:val="7"/>
+        </w:numPr>
+        <w:spacing w:before="100" w:beforeAutospacing="1" w:after="100" w:afterAutospacing="1" w:line="240" w:lineRule="auto"/>
+        <w:jc w:val="both"/>
+      </w:pPr>
+      <w:r>
+        <w:t>Add the product of 2 and 3 to score</w:t>
+      </w:r>
+      <w:r>
+        <w:t xml:space="preserve"> </w:t>
+      </w:r>
+      <w:r>
+        <w:rPr>
+          <w:b/>
+        </w:rPr>
+        <w:t xml:space="preserve">[doc_id] </w:t>
+      </w:r>
+    </w:p>
+    <w:p>
+      <w:pPr>
+        <w:pStyle w:val="ListParagraph"/>
+        <w:numPr>
+          <w:ilvl w:val="1"/>
+          <w:numId w:val="7"/>
+        </w:numPr>
+        <w:spacing w:before="100" w:beforeAutospacing="1" w:after="100" w:afterAutospacing="1" w:line="240" w:lineRule="auto"/>
+        <w:jc w:val="both"/>
+      </w:pPr>
+      <w:r>
+        <w:t>Add the square of product of 2 and 3 to length</w:t>
+      </w:r>
+      <w:r>
+        <w:t xml:space="preserve"> </w:t>
+      </w:r>
+      <w:r>
+        <w:rPr>
+          <w:b/>
+        </w:rPr>
+        <w:t>[doc_id]</w:t>
+      </w:r>
+    </w:p>
+    <w:p>
+      <w:pPr>
+        <w:pStyle w:val="ListParagraph"/>
+        <w:spacing w:before="100" w:beforeAutospacing="1" w:after="100" w:afterAutospacing="1" w:line="240" w:lineRule="auto"/>
+        <w:ind w:left="1440"/>
+        <w:jc w:val="both"/>
+      </w:pPr>
+    </w:p>
+    <w:p>
+      <w:pPr>
+        <w:pStyle w:val="ListParagraph"/>
+        <w:numPr>
+          <w:ilvl w:val="0"/>
+          <w:numId w:val="7"/>
+        </w:numPr>
+        <w:spacing w:before="60" w:after="100" w:afterAutospacing="1" w:line="240" w:lineRule="auto"/>
+        <w:jc w:val="both"/>
+      </w:pPr>
+      <w:r>
+        <w:t xml:space="preserve">Each score should be normalized </w:t>
+      </w:r>
+      <w:r>
+        <w:t xml:space="preserve">using </w:t>
+      </w:r>
+      <w:r>
+        <w:t xml:space="preserve">the following formula: </w:t>
+      </w:r>
+    </w:p>
+    <w:p>
+      <w:pPr>
+        <w:spacing w:before="60" w:after="100" w:afterAutospacing="1" w:line="240" w:lineRule="auto"/>
+        <w:ind w:left="360" w:firstLine="360"/>
+        <w:jc w:val="both"/>
+      </w:pPr>
+      <w:r>
+        <w:t xml:space="preserve"> </w:t>
+      </w:r>
+      <m:oMath>
+        <m:r>
+          <w:rPr>
+            <w:rFonts w:ascii="Cambria Math" w:hAnsi="Cambria Math" w:cs="Cambria Math"/>
+          </w:rPr>
+          <m:t>Score[doc_id]</m:t>
+        </m:r>
+        <m:r>
+          <m:rPr>
+            <m:sty m:val="p"/>
+          </m:rPr>
+          <w:rPr>
+            <w:rFonts w:ascii="Cambria Math" w:hAnsi="Cambria Math" w:cs="Cambria Math"/>
+          </w:rPr>
+          <m:t>=</m:t>
+        </m:r>
+        <m:f>
+          <m:fPr>
+            <m:ctrlPr>
+              <w:rPr>
+                <w:rFonts w:ascii="Cambria Math" w:hAnsi="Cambria Math"/>
+              </w:rPr>
+            </m:ctrlPr>
+          </m:fPr>
+          <m:num>
+            <m:r>
+              <m:rPr>
+                <m:sty m:val="p"/>
+              </m:rPr>
+              <w:rPr>
+                <w:rFonts w:ascii="Cambria Math" w:hAnsi="Cambria Math" w:cs="Cambria Math"/>
+              </w:rPr>
+              <m:t>score[</m:t>
+            </m:r>
+            <m:r>
+              <w:rPr>
+                <w:rFonts w:ascii="Cambria Math" w:hAnsi="Cambria Math" w:cs="Cambria Math"/>
+              </w:rPr>
+              <m:t>doc_id</m:t>
+            </m:r>
+            <m:r>
+              <m:rPr>
+                <m:sty m:val="p"/>
+              </m:rPr>
+              <w:rPr>
+                <w:rFonts w:ascii="Cambria Math" w:hAnsi="Cambria Math" w:cs="Cambria Math"/>
+              </w:rPr>
+              <m:t>]</m:t>
+            </m:r>
+          </m:num>
+          <m:den>
+            <m:r>
+              <m:rPr>
+                <m:sty m:val="p"/>
+              </m:rPr>
+              <w:rPr>
+                <w:rFonts w:ascii="Cambria Math" w:hAnsi="Cambria Math" w:cs="Cambria Math"/>
+              </w:rPr>
+              <m:t>lenght</m:t>
+            </m:r>
+            <m:r>
+              <m:rPr>
+                <m:sty m:val="p"/>
+              </m:rPr>
+              <w:rPr>
+                <w:rFonts w:ascii="Cambria Math" w:hAnsi="Cambria Math" w:cs="Cambria Math"/>
+              </w:rPr>
+              <m:t>[</m:t>
+            </m:r>
+            <m:r>
+              <w:rPr>
+                <w:rFonts w:ascii="Cambria Math" w:hAnsi="Cambria Math" w:cs="Cambria Math"/>
+              </w:rPr>
+              <m:t>doc_id</m:t>
+            </m:r>
+            <m:r>
+              <m:rPr>
+                <m:sty m:val="p"/>
+              </m:rPr>
+              <w:rPr>
+                <w:rFonts w:ascii="Cambria Math" w:hAnsi="Cambria Math" w:cs="Cambria Math"/>
+              </w:rPr>
+              <m:t>]</m:t>
+            </m:r>
+          </m:den>
+        </m:f>
+      </m:oMath>
+    </w:p>
+    <w:p>
+      <w:pPr>
+        <w:spacing w:before="60" w:after="100" w:afterAutospacing="1" w:line="240" w:lineRule="auto"/>
+        <w:jc w:val="both"/>
+      </w:pPr>
+    </w:p>
+    <w:p>
+      <w:pPr>
+        <w:rPr>
+          <w:b/>
+          <w:sz w:val="28"/>
+        </w:rPr>
+      </w:pPr>
+      <w:r>
+        <w:rPr>
+          <w:b/>
+          <w:sz w:val="28"/>
+        </w:rPr>
+        <w:t>Quality Score</w:t>
+      </w:r>
+    </w:p>
+    <w:p>
+      <w:r>
+        <w:t xml:space="preserve">The quality score it is included already when the indexer is performed in the tf-idf phase. </w:t>
+      </w:r>
     </w:p>
     <w:sectPr>
       <w:pgSz w:w="12240" w:h="15840"/>
@@ -2063,6 +3535,381 @@
 <file path=word/numbering.xml><?xml version="1.0" encoding="utf-8"?>
 <w:numbering xmlns:wpc="http://schemas.microsoft.com/office/word/2010/wordprocessingCanvas" xmlns:cx="http://schemas.microsoft.com/office/drawing/2014/chartex" xmlns:cx1="http://schemas.microsoft.com/office/drawing/2015/9/8/chartex" xmlns:cx2="http://schemas.microsoft.com/office/drawing/2015/10/21/chartex" xmlns:cx3="http://schemas.microsoft.com/office/drawing/2016/5/9/chartex" xmlns:cx4="http://schemas.microsoft.com/office/drawing/2016/5/10/chartex" xmlns:cx5="http://schemas.microsoft.com/office/drawing/2016/5/11/chartex" xmlns:mc="http://schemas.openxmlformats.org/markup-compatibility/2006" xmlns:o="urn:schemas-microsoft-com:office:office" xmlns:r="http://schemas.openxmlformats.org/officeDocument/2006/relationships" xmlns:m="http://schemas.openxmlformats.org/officeDocument/2006/math" xmlns:v="urn:schemas-microsoft-com:vml" xmlns:wp14="http://schemas.microsoft.com/office/word/2010/wordprocessingDrawing" xmlns:wp="http://schemas.openxmlformats.org/drawingml/2006/wordprocessingDrawing" xmlns:w10="urn:schemas-microsoft-com:office:word" xmlns:w="http://schemas.openxmlformats.org/wordprocessingml/2006/main" xmlns:w14="http://schemas.microsoft.com/office/word/2010/wordml" xmlns:w15="http://schemas.microsoft.com/office/word/2012/wordml" xmlns:w16se="http://schemas.microsoft.com/office/word/2015/wordml/symex" xmlns:wpg="http://schemas.microsoft.com/office/word/2010/wordprocessingGroup" xmlns:wpi="http://schemas.microsoft.com/office/word/2010/wordprocessingInk" xmlns:wne="http://schemas.microsoft.com/office/word/2006/wordml" xmlns:wps="http://schemas.microsoft.com/office/word/2010/wordprocessingShape" mc:Ignorable="w14 w15 w16se wp14">
   <w:abstractNum w:abstractNumId="0" w15:restartNumberingAfterBreak="0">
+    <w:nsid w:val="108F72B2"/>
+    <w:multiLevelType w:val="multilevel"/>
+    <w:tmpl w:val="CF84AA94"/>
+    <w:lvl w:ilvl="0">
+      <w:start w:val="1"/>
+      <w:numFmt w:val="decimal"/>
+      <w:lvlText w:val="%1."/>
+      <w:lvlJc w:val="left"/>
+      <w:pPr>
+        <w:tabs>
+          <w:tab w:val="num" w:pos="720"/>
+        </w:tabs>
+        <w:ind w:left="720" w:hanging="360"/>
+      </w:pPr>
+    </w:lvl>
+    <w:lvl w:ilvl="1" w:tentative="1">
+      <w:start w:val="1"/>
+      <w:numFmt w:val="decimal"/>
+      <w:lvlText w:val="%2."/>
+      <w:lvlJc w:val="left"/>
+      <w:pPr>
+        <w:tabs>
+          <w:tab w:val="num" w:pos="1440"/>
+        </w:tabs>
+        <w:ind w:left="1440" w:hanging="360"/>
+      </w:pPr>
+    </w:lvl>
+    <w:lvl w:ilvl="2" w:tentative="1">
+      <w:start w:val="1"/>
+      <w:numFmt w:val="decimal"/>
+      <w:lvlText w:val="%3."/>
+      <w:lvlJc w:val="left"/>
+      <w:pPr>
+        <w:tabs>
+          <w:tab w:val="num" w:pos="2160"/>
+        </w:tabs>
+        <w:ind w:left="2160" w:hanging="360"/>
+      </w:pPr>
+    </w:lvl>
+    <w:lvl w:ilvl="3" w:tentative="1">
+      <w:start w:val="1"/>
+      <w:numFmt w:val="decimal"/>
+      <w:lvlText w:val="%4."/>
+      <w:lvlJc w:val="left"/>
+      <w:pPr>
+        <w:tabs>
+          <w:tab w:val="num" w:pos="2880"/>
+        </w:tabs>
+        <w:ind w:left="2880" w:hanging="360"/>
+      </w:pPr>
+    </w:lvl>
+    <w:lvl w:ilvl="4" w:tentative="1">
+      <w:start w:val="1"/>
+      <w:numFmt w:val="decimal"/>
+      <w:lvlText w:val="%5."/>
+      <w:lvlJc w:val="left"/>
+      <w:pPr>
+        <w:tabs>
+          <w:tab w:val="num" w:pos="3600"/>
+        </w:tabs>
+        <w:ind w:left="3600" w:hanging="360"/>
+      </w:pPr>
+    </w:lvl>
+    <w:lvl w:ilvl="5" w:tentative="1">
+      <w:start w:val="1"/>
+      <w:numFmt w:val="decimal"/>
+      <w:lvlText w:val="%6."/>
+      <w:lvlJc w:val="left"/>
+      <w:pPr>
+        <w:tabs>
+          <w:tab w:val="num" w:pos="4320"/>
+        </w:tabs>
+        <w:ind w:left="4320" w:hanging="360"/>
+      </w:pPr>
+    </w:lvl>
+    <w:lvl w:ilvl="6" w:tentative="1">
+      <w:start w:val="1"/>
+      <w:numFmt w:val="decimal"/>
+      <w:lvlText w:val="%7."/>
+      <w:lvlJc w:val="left"/>
+      <w:pPr>
+        <w:tabs>
+          <w:tab w:val="num" w:pos="5040"/>
+        </w:tabs>
+        <w:ind w:left="5040" w:hanging="360"/>
+      </w:pPr>
+    </w:lvl>
+    <w:lvl w:ilvl="7" w:tentative="1">
+      <w:start w:val="1"/>
+      <w:numFmt w:val="decimal"/>
+      <w:lvlText w:val="%8."/>
+      <w:lvlJc w:val="left"/>
+      <w:pPr>
+        <w:tabs>
+          <w:tab w:val="num" w:pos="5760"/>
+        </w:tabs>
+        <w:ind w:left="5760" w:hanging="360"/>
+      </w:pPr>
+    </w:lvl>
+    <w:lvl w:ilvl="8" w:tentative="1">
+      <w:start w:val="1"/>
+      <w:numFmt w:val="decimal"/>
+      <w:lvlText w:val="%9."/>
+      <w:lvlJc w:val="left"/>
+      <w:pPr>
+        <w:tabs>
+          <w:tab w:val="num" w:pos="6480"/>
+        </w:tabs>
+        <w:ind w:left="6480" w:hanging="360"/>
+      </w:pPr>
+    </w:lvl>
+  </w:abstractNum>
+  <w:abstractNum w:abstractNumId="1" w15:restartNumberingAfterBreak="0">
+    <w:nsid w:val="39B173C4"/>
+    <w:multiLevelType w:val="hybridMultilevel"/>
+    <w:tmpl w:val="0FC2F08E"/>
+    <w:lvl w:ilvl="0" w:tplc="04090001">
+      <w:start w:val="1"/>
+      <w:numFmt w:val="bullet"/>
+      <w:lvlText w:val=""/>
+      <w:lvlJc w:val="left"/>
+      <w:pPr>
+        <w:ind w:left="720" w:hanging="360"/>
+      </w:pPr>
+      <w:rPr>
+        <w:rFonts w:ascii="Symbol" w:hAnsi="Symbol" w:hint="default"/>
+      </w:rPr>
+    </w:lvl>
+    <w:lvl w:ilvl="1" w:tplc="04090003" w:tentative="1">
+      <w:start w:val="1"/>
+      <w:numFmt w:val="bullet"/>
+      <w:lvlText w:val="o"/>
+      <w:lvlJc w:val="left"/>
+      <w:pPr>
+        <w:ind w:left="1440" w:hanging="360"/>
+      </w:pPr>
+      <w:rPr>
+        <w:rFonts w:ascii="Courier New" w:hAnsi="Courier New" w:cs="Courier New" w:hint="default"/>
+      </w:rPr>
+    </w:lvl>
+    <w:lvl w:ilvl="2" w:tplc="04090005" w:tentative="1">
+      <w:start w:val="1"/>
+      <w:numFmt w:val="bullet"/>
+      <w:lvlText w:val=""/>
+      <w:lvlJc w:val="left"/>
+      <w:pPr>
+        <w:ind w:left="2160" w:hanging="360"/>
+      </w:pPr>
+      <w:rPr>
+        <w:rFonts w:ascii="Wingdings" w:hAnsi="Wingdings" w:hint="default"/>
+      </w:rPr>
+    </w:lvl>
+    <w:lvl w:ilvl="3" w:tplc="04090001" w:tentative="1">
+      <w:start w:val="1"/>
+      <w:numFmt w:val="bullet"/>
+      <w:lvlText w:val=""/>
+      <w:lvlJc w:val="left"/>
+      <w:pPr>
+        <w:ind w:left="2880" w:hanging="360"/>
+      </w:pPr>
+      <w:rPr>
+        <w:rFonts w:ascii="Symbol" w:hAnsi="Symbol" w:hint="default"/>
+      </w:rPr>
+    </w:lvl>
+    <w:lvl w:ilvl="4" w:tplc="04090003" w:tentative="1">
+      <w:start w:val="1"/>
+      <w:numFmt w:val="bullet"/>
+      <w:lvlText w:val="o"/>
+      <w:lvlJc w:val="left"/>
+      <w:pPr>
+        <w:ind w:left="3600" w:hanging="360"/>
+      </w:pPr>
+      <w:rPr>
+        <w:rFonts w:ascii="Courier New" w:hAnsi="Courier New" w:cs="Courier New" w:hint="default"/>
+      </w:rPr>
+    </w:lvl>
+    <w:lvl w:ilvl="5" w:tplc="04090005" w:tentative="1">
+      <w:start w:val="1"/>
+      <w:numFmt w:val="bullet"/>
+      <w:lvlText w:val=""/>
+      <w:lvlJc w:val="left"/>
+      <w:pPr>
+        <w:ind w:left="4320" w:hanging="360"/>
+      </w:pPr>
+      <w:rPr>
+        <w:rFonts w:ascii="Wingdings" w:hAnsi="Wingdings" w:hint="default"/>
+      </w:rPr>
+    </w:lvl>
+    <w:lvl w:ilvl="6" w:tplc="04090001" w:tentative="1">
+      <w:start w:val="1"/>
+      <w:numFmt w:val="bullet"/>
+      <w:lvlText w:val=""/>
+      <w:lvlJc w:val="left"/>
+      <w:pPr>
+        <w:ind w:left="5040" w:hanging="360"/>
+      </w:pPr>
+      <w:rPr>
+        <w:rFonts w:ascii="Symbol" w:hAnsi="Symbol" w:hint="default"/>
+      </w:rPr>
+    </w:lvl>
+    <w:lvl w:ilvl="7" w:tplc="04090003" w:tentative="1">
+      <w:start w:val="1"/>
+      <w:numFmt w:val="bullet"/>
+      <w:lvlText w:val="o"/>
+      <w:lvlJc w:val="left"/>
+      <w:pPr>
+        <w:ind w:left="5760" w:hanging="360"/>
+      </w:pPr>
+      <w:rPr>
+        <w:rFonts w:ascii="Courier New" w:hAnsi="Courier New" w:cs="Courier New" w:hint="default"/>
+      </w:rPr>
+    </w:lvl>
+    <w:lvl w:ilvl="8" w:tplc="04090005" w:tentative="1">
+      <w:start w:val="1"/>
+      <w:numFmt w:val="bullet"/>
+      <w:lvlText w:val=""/>
+      <w:lvlJc w:val="left"/>
+      <w:pPr>
+        <w:ind w:left="6480" w:hanging="360"/>
+      </w:pPr>
+      <w:rPr>
+        <w:rFonts w:ascii="Wingdings" w:hAnsi="Wingdings" w:hint="default"/>
+      </w:rPr>
+    </w:lvl>
+  </w:abstractNum>
+  <w:abstractNum w:abstractNumId="2" w15:restartNumberingAfterBreak="0">
+    <w:nsid w:val="4CE663F8"/>
+    <w:multiLevelType w:val="multilevel"/>
+    <w:tmpl w:val="C1849922"/>
+    <w:lvl w:ilvl="0">
+      <w:start w:val="1"/>
+      <w:numFmt w:val="bullet"/>
+      <w:lvlText w:val=""/>
+      <w:lvlJc w:val="left"/>
+      <w:pPr>
+        <w:tabs>
+          <w:tab w:val="num" w:pos="720"/>
+        </w:tabs>
+        <w:ind w:left="720" w:hanging="360"/>
+      </w:pPr>
+      <w:rPr>
+        <w:rFonts w:ascii="Symbol" w:hAnsi="Symbol" w:hint="default"/>
+        <w:sz w:val="20"/>
+      </w:rPr>
+    </w:lvl>
+    <w:lvl w:ilvl="1">
+      <w:start w:val="1"/>
+      <w:numFmt w:val="bullet"/>
+      <w:lvlText w:val="o"/>
+      <w:lvlJc w:val="left"/>
+      <w:pPr>
+        <w:tabs>
+          <w:tab w:val="num" w:pos="1440"/>
+        </w:tabs>
+        <w:ind w:left="1440" w:hanging="360"/>
+      </w:pPr>
+      <w:rPr>
+        <w:rFonts w:ascii="Courier New" w:hAnsi="Courier New" w:hint="default"/>
+        <w:sz w:val="20"/>
+      </w:rPr>
+    </w:lvl>
+    <w:lvl w:ilvl="2" w:tentative="1">
+      <w:start w:val="1"/>
+      <w:numFmt w:val="bullet"/>
+      <w:lvlText w:val=""/>
+      <w:lvlJc w:val="left"/>
+      <w:pPr>
+        <w:tabs>
+          <w:tab w:val="num" w:pos="2160"/>
+        </w:tabs>
+        <w:ind w:left="2160" w:hanging="360"/>
+      </w:pPr>
+      <w:rPr>
+        <w:rFonts w:ascii="Wingdings" w:hAnsi="Wingdings" w:hint="default"/>
+        <w:sz w:val="20"/>
+      </w:rPr>
+    </w:lvl>
+    <w:lvl w:ilvl="3" w:tentative="1">
+      <w:start w:val="1"/>
+      <w:numFmt w:val="bullet"/>
+      <w:lvlText w:val=""/>
+      <w:lvlJc w:val="left"/>
+      <w:pPr>
+        <w:tabs>
+          <w:tab w:val="num" w:pos="2880"/>
+        </w:tabs>
+        <w:ind w:left="2880" w:hanging="360"/>
+      </w:pPr>
+      <w:rPr>
+        <w:rFonts w:ascii="Wingdings" w:hAnsi="Wingdings" w:hint="default"/>
+        <w:sz w:val="20"/>
+      </w:rPr>
+    </w:lvl>
+    <w:lvl w:ilvl="4" w:tentative="1">
+      <w:start w:val="1"/>
+      <w:numFmt w:val="bullet"/>
+      <w:lvlText w:val=""/>
+      <w:lvlJc w:val="left"/>
+      <w:pPr>
+        <w:tabs>
+          <w:tab w:val="num" w:pos="3600"/>
+        </w:tabs>
+        <w:ind w:left="3600" w:hanging="360"/>
+      </w:pPr>
+      <w:rPr>
+        <w:rFonts w:ascii="Wingdings" w:hAnsi="Wingdings" w:hint="default"/>
+        <w:sz w:val="20"/>
+      </w:rPr>
+    </w:lvl>
+    <w:lvl w:ilvl="5" w:tentative="1">
+      <w:start w:val="1"/>
+      <w:numFmt w:val="bullet"/>
+      <w:lvlText w:val=""/>
+      <w:lvlJc w:val="left"/>
+      <w:pPr>
+        <w:tabs>
+          <w:tab w:val="num" w:pos="4320"/>
+        </w:tabs>
+        <w:ind w:left="4320" w:hanging="360"/>
+      </w:pPr>
+      <w:rPr>
+        <w:rFonts w:ascii="Wingdings" w:hAnsi="Wingdings" w:hint="default"/>
+        <w:sz w:val="20"/>
+      </w:rPr>
+    </w:lvl>
+    <w:lvl w:ilvl="6" w:tentative="1">
+      <w:start w:val="1"/>
+      <w:numFmt w:val="bullet"/>
+      <w:lvlText w:val=""/>
+      <w:lvlJc w:val="left"/>
+      <w:pPr>
+        <w:tabs>
+          <w:tab w:val="num" w:pos="5040"/>
+        </w:tabs>
+        <w:ind w:left="5040" w:hanging="360"/>
+      </w:pPr>
+      <w:rPr>
+        <w:rFonts w:ascii="Wingdings" w:hAnsi="Wingdings" w:hint="default"/>
+        <w:sz w:val="20"/>
+      </w:rPr>
+    </w:lvl>
+    <w:lvl w:ilvl="7" w:tentative="1">
+      <w:start w:val="1"/>
+      <w:numFmt w:val="bullet"/>
+      <w:lvlText w:val=""/>
+      <w:lvlJc w:val="left"/>
+      <w:pPr>
+        <w:tabs>
+          <w:tab w:val="num" w:pos="5760"/>
+        </w:tabs>
+        <w:ind w:left="5760" w:hanging="360"/>
+      </w:pPr>
+      <w:rPr>
+        <w:rFonts w:ascii="Wingdings" w:hAnsi="Wingdings" w:hint="default"/>
+        <w:sz w:val="20"/>
+      </w:rPr>
+    </w:lvl>
+    <w:lvl w:ilvl="8" w:tentative="1">
+      <w:start w:val="1"/>
+      <w:numFmt w:val="bullet"/>
+      <w:lvlText w:val=""/>
+      <w:lvlJc w:val="left"/>
+      <w:pPr>
+        <w:tabs>
+          <w:tab w:val="num" w:pos="6480"/>
+        </w:tabs>
+        <w:ind w:left="6480" w:hanging="360"/>
+      </w:pPr>
+      <w:rPr>
+        <w:rFonts w:ascii="Wingdings" w:hAnsi="Wingdings" w:hint="default"/>
+        <w:sz w:val="20"/>
+      </w:rPr>
+    </w:lvl>
+  </w:abstractNum>
+  <w:abstractNum w:abstractNumId="3" w15:restartNumberingAfterBreak="0">
     <w:nsid w:val="5B5753A4"/>
     <w:multiLevelType w:val="hybridMultilevel"/>
     <w:tmpl w:val="1C4848B2"/>
@@ -2148,7 +3995,7 @@
       </w:pPr>
     </w:lvl>
   </w:abstractNum>
-  <w:abstractNum w:abstractNumId="1" w15:restartNumberingAfterBreak="0">
+  <w:abstractNum w:abstractNumId="4" w15:restartNumberingAfterBreak="0">
     <w:nsid w:val="5D624918"/>
     <w:multiLevelType w:val="hybridMultilevel"/>
     <w:tmpl w:val="A3988C26"/>
@@ -2261,7 +4108,7 @@
       </w:rPr>
     </w:lvl>
   </w:abstractNum>
-  <w:abstractNum w:abstractNumId="2" w15:restartNumberingAfterBreak="0">
+  <w:abstractNum w:abstractNumId="5" w15:restartNumberingAfterBreak="0">
     <w:nsid w:val="5D9E44D7"/>
     <w:multiLevelType w:val="hybridMultilevel"/>
     <w:tmpl w:val="41F25AAC"/>
@@ -2374,14 +4221,142 @@
       </w:rPr>
     </w:lvl>
   </w:abstractNum>
+  <w:abstractNum w:abstractNumId="6" w15:restartNumberingAfterBreak="0">
+    <w:nsid w:val="647762BE"/>
+    <w:multiLevelType w:val="multilevel"/>
+    <w:tmpl w:val="A4B4FC68"/>
+    <w:lvl w:ilvl="0">
+      <w:start w:val="1"/>
+      <w:numFmt w:val="bullet"/>
+      <w:lvlText w:val=""/>
+      <w:lvlJc w:val="left"/>
+      <w:pPr>
+        <w:tabs>
+          <w:tab w:val="num" w:pos="720"/>
+        </w:tabs>
+        <w:ind w:left="720" w:hanging="360"/>
+      </w:pPr>
+      <w:rPr>
+        <w:rFonts w:ascii="Symbol" w:hAnsi="Symbol" w:hint="default"/>
+      </w:rPr>
+    </w:lvl>
+    <w:lvl w:ilvl="1">
+      <w:start w:val="1"/>
+      <w:numFmt w:val="lowerLetter"/>
+      <w:lvlText w:val="%2."/>
+      <w:lvlJc w:val="left"/>
+      <w:pPr>
+        <w:ind w:left="1440" w:hanging="360"/>
+      </w:pPr>
+      <w:rPr>
+        <w:rFonts w:hint="default"/>
+      </w:rPr>
+    </w:lvl>
+    <w:lvl w:ilvl="2" w:tentative="1">
+      <w:start w:val="1"/>
+      <w:numFmt w:val="decimal"/>
+      <w:lvlText w:val="%3."/>
+      <w:lvlJc w:val="left"/>
+      <w:pPr>
+        <w:tabs>
+          <w:tab w:val="num" w:pos="2160"/>
+        </w:tabs>
+        <w:ind w:left="2160" w:hanging="360"/>
+      </w:pPr>
+    </w:lvl>
+    <w:lvl w:ilvl="3" w:tentative="1">
+      <w:start w:val="1"/>
+      <w:numFmt w:val="decimal"/>
+      <w:lvlText w:val="%4."/>
+      <w:lvlJc w:val="left"/>
+      <w:pPr>
+        <w:tabs>
+          <w:tab w:val="num" w:pos="2880"/>
+        </w:tabs>
+        <w:ind w:left="2880" w:hanging="360"/>
+      </w:pPr>
+    </w:lvl>
+    <w:lvl w:ilvl="4" w:tentative="1">
+      <w:start w:val="1"/>
+      <w:numFmt w:val="decimal"/>
+      <w:lvlText w:val="%5."/>
+      <w:lvlJc w:val="left"/>
+      <w:pPr>
+        <w:tabs>
+          <w:tab w:val="num" w:pos="3600"/>
+        </w:tabs>
+        <w:ind w:left="3600" w:hanging="360"/>
+      </w:pPr>
+    </w:lvl>
+    <w:lvl w:ilvl="5" w:tentative="1">
+      <w:start w:val="1"/>
+      <w:numFmt w:val="decimal"/>
+      <w:lvlText w:val="%6."/>
+      <w:lvlJc w:val="left"/>
+      <w:pPr>
+        <w:tabs>
+          <w:tab w:val="num" w:pos="4320"/>
+        </w:tabs>
+        <w:ind w:left="4320" w:hanging="360"/>
+      </w:pPr>
+    </w:lvl>
+    <w:lvl w:ilvl="6" w:tentative="1">
+      <w:start w:val="1"/>
+      <w:numFmt w:val="decimal"/>
+      <w:lvlText w:val="%7."/>
+      <w:lvlJc w:val="left"/>
+      <w:pPr>
+        <w:tabs>
+          <w:tab w:val="num" w:pos="5040"/>
+        </w:tabs>
+        <w:ind w:left="5040" w:hanging="360"/>
+      </w:pPr>
+    </w:lvl>
+    <w:lvl w:ilvl="7" w:tentative="1">
+      <w:start w:val="1"/>
+      <w:numFmt w:val="decimal"/>
+      <w:lvlText w:val="%8."/>
+      <w:lvlJc w:val="left"/>
+      <w:pPr>
+        <w:tabs>
+          <w:tab w:val="num" w:pos="5760"/>
+        </w:tabs>
+        <w:ind w:left="5760" w:hanging="360"/>
+      </w:pPr>
+    </w:lvl>
+    <w:lvl w:ilvl="8" w:tentative="1">
+      <w:start w:val="1"/>
+      <w:numFmt w:val="decimal"/>
+      <w:lvlText w:val="%9."/>
+      <w:lvlJc w:val="left"/>
+      <w:pPr>
+        <w:tabs>
+          <w:tab w:val="num" w:pos="6480"/>
+        </w:tabs>
+        <w:ind w:left="6480" w:hanging="360"/>
+      </w:pPr>
+    </w:lvl>
+  </w:abstractNum>
   <w:num w:numId="1">
+    <w:abstractNumId w:val="3"/>
+  </w:num>
+  <w:num w:numId="2">
+    <w:abstractNumId w:val="5"/>
+  </w:num>
+  <w:num w:numId="3">
+    <w:abstractNumId w:val="4"/>
+  </w:num>
+  <w:num w:numId="4">
+    <w:abstractNumId w:val="1"/>
+  </w:num>
+  <w:num w:numId="5">
+    <w:abstractNumId w:val="2"/>
+  </w:num>
+  <w:num w:numId="6">
     <w:abstractNumId w:val="0"/>
   </w:num>
-  <w:num w:numId="2">
-    <w:abstractNumId w:val="2"/>
-  </w:num>
-  <w:num w:numId="3">
-    <w:abstractNumId w:val="1"/>
+  <w:num w:numId="7">
+    <w:abstractNumId w:val="6"/>
   </w:num>
 </w:numbering>
 </file>
@@ -2784,9 +4759,29 @@
     <w:qFormat/>
     <w:rsid w:val="00C2730C"/>
   </w:style>
+  <w:style w:type="paragraph" w:styleId="Heading3">
+    <w:name w:val="heading 3"/>
+    <w:basedOn w:val="Normal"/>
+    <w:link w:val="Heading3Char"/>
+    <w:uiPriority w:val="9"/>
+    <w:qFormat/>
+    <w:rsid w:val="008C7093"/>
+    <w:pPr>
+      <w:spacing w:before="100" w:beforeAutospacing="1" w:after="100" w:afterAutospacing="1" w:line="240" w:lineRule="auto"/>
+      <w:outlineLvl w:val="2"/>
+    </w:pPr>
+    <w:rPr>
+      <w:rFonts w:ascii="Times New Roman" w:eastAsia="Times New Roman" w:hAnsi="Times New Roman" w:cs="Times New Roman"/>
+      <w:b/>
+      <w:bCs/>
+      <w:sz w:val="27"/>
+      <w:szCs w:val="27"/>
+    </w:rPr>
+  </w:style>
   <w:style w:type="character" w:default="1" w:styleId="DefaultParagraphFont">
     <w:name w:val="Default Paragraph Font"/>
     <w:uiPriority w:val="1"/>
+    <w:semiHidden/>
     <w:unhideWhenUsed/>
   </w:style>
   <w:style w:type="table" w:default="1" w:styleId="TableNormal">
@@ -2831,6 +4826,65 @@
       <w:ind w:left="720"/>
       <w:contextualSpacing/>
     </w:pPr>
+  </w:style>
+  <w:style w:type="character" w:customStyle="1" w:styleId="Heading3Char">
+    <w:name w:val="Heading 3 Char"/>
+    <w:basedOn w:val="DefaultParagraphFont"/>
+    <w:link w:val="Heading3"/>
+    <w:uiPriority w:val="9"/>
+    <w:rsid w:val="008C7093"/>
+    <w:rPr>
+      <w:rFonts w:ascii="Times New Roman" w:eastAsia="Times New Roman" w:hAnsi="Times New Roman" w:cs="Times New Roman"/>
+      <w:b/>
+      <w:bCs/>
+      <w:sz w:val="27"/>
+      <w:szCs w:val="27"/>
+    </w:rPr>
+  </w:style>
+  <w:style w:type="paragraph" w:styleId="NormalWeb">
+    <w:name w:val="Normal (Web)"/>
+    <w:basedOn w:val="Normal"/>
+    <w:uiPriority w:val="99"/>
+    <w:semiHidden/>
+    <w:unhideWhenUsed/>
+    <w:rsid w:val="008C7093"/>
+    <w:pPr>
+      <w:spacing w:before="100" w:beforeAutospacing="1" w:after="100" w:afterAutospacing="1" w:line="240" w:lineRule="auto"/>
+    </w:pPr>
+    <w:rPr>
+      <w:rFonts w:ascii="Times New Roman" w:eastAsia="Times New Roman" w:hAnsi="Times New Roman" w:cs="Times New Roman"/>
+      <w:sz w:val="24"/>
+      <w:szCs w:val="24"/>
+    </w:rPr>
+  </w:style>
+  <w:style w:type="table" w:styleId="TableGrid">
+    <w:name w:val="Table Grid"/>
+    <w:basedOn w:val="TableNormal"/>
+    <w:uiPriority w:val="39"/>
+    <w:rsid w:val="00ED6DD3"/>
+    <w:pPr>
+      <w:spacing w:after="0" w:line="240" w:lineRule="auto"/>
+    </w:pPr>
+    <w:tblPr>
+      <w:tblBorders>
+        <w:top w:val="single" w:sz="4" w:space="0" w:color="auto"/>
+        <w:left w:val="single" w:sz="4" w:space="0" w:color="auto"/>
+        <w:bottom w:val="single" w:sz="4" w:space="0" w:color="auto"/>
+        <w:right w:val="single" w:sz="4" w:space="0" w:color="auto"/>
+        <w:insideH w:val="single" w:sz="4" w:space="0" w:color="auto"/>
+        <w:insideV w:val="single" w:sz="4" w:space="0" w:color="auto"/>
+      </w:tblBorders>
+    </w:tblPr>
+  </w:style>
+  <w:style w:type="character" w:styleId="PlaceholderText">
+    <w:name w:val="Placeholder Text"/>
+    <w:basedOn w:val="DefaultParagraphFont"/>
+    <w:uiPriority w:val="99"/>
+    <w:semiHidden/>
+    <w:rsid w:val="007A09D4"/>
+    <w:rPr>
+      <w:color w:val="808080"/>
+    </w:rPr>
   </w:style>
 </w:styles>
 </file>

</xml_diff>